<commit_message>
Aggiornato Note di progetto Aggiornato polarizzazione fotocellule
</commit_message>
<xml_diff>
--- a/DOC/Note Di Progetto.docx
+++ b/DOC/Note Di Progetto.docx
@@ -1,12 +1,423 @@
 
 <file path=word/document.xml><?xml version="1.0" encoding="utf-8"?>
-<w:document xmlns:wpc="http://schemas.microsoft.com/office/word/2010/wordprocessingCanvas" xmlns:cx="http://schemas.microsoft.com/office/drawing/2014/chartex" xmlns:cx1="http://schemas.microsoft.com/office/drawing/2015/9/8/chartex" xmlns:cx2="http://schemas.microsoft.com/office/drawing/2015/10/21/chartex" xmlns:cx3="http://schemas.microsoft.com/office/drawing/2016/5/9/chartex" xmlns:cx4="http://schemas.microsoft.com/office/drawing/2016/5/10/chartex" xmlns:cx5="http://schemas.microsoft.com/office/drawing/2016/5/11/chartex" xmlns:cx6="http://schemas.microsoft.com/office/drawing/2016/5/12/chartex" xmlns:cx7="http://schemas.microsoft.com/office/drawing/2016/5/13/chartex" xmlns:cx8="http://schemas.microsoft.com/office/drawing/2016/5/14/chartex" xmlns:mc="http://schemas.openxmlformats.org/markup-compatibility/2006" xmlns:aink="http://schemas.microsoft.com/office/drawing/2016/ink" xmlns:am3d="http://schemas.microsoft.com/office/drawing/2017/model3d" xmlns:o="urn:schemas-microsoft-com:office:office" xmlns:oel="http://schemas.microsoft.com/office/2019/extlst" xmlns:r="http://schemas.openxmlformats.org/officeDocument/2006/relationships" xmlns:m="http://schemas.openxmlformats.org/officeDocument/2006/math" xmlns:v="urn:schemas-microsoft-com:vml" xmlns:wp14="http://schemas.microsoft.com/office/word/2010/wordprocessingDrawing" xmlns:wp="http://schemas.openxmlformats.org/drawingml/2006/wordprocessingDrawing" xmlns:w10="urn:schemas-microsoft-com:office:word" xmlns:w="http://schemas.openxmlformats.org/wordprocessingml/2006/main" xmlns:w14="http://schemas.microsoft.com/office/word/2010/wordml" xmlns:w15="http://schemas.microsoft.com/office/word/2012/wordml" xmlns:w16cex="http://schemas.microsoft.com/office/word/2018/wordml/cex" xmlns:w16cid="http://schemas.microsoft.com/office/word/2016/wordml/cid" xmlns:w16="http://schemas.microsoft.com/office/word/2018/wordml" xmlns:w16du="http://schemas.microsoft.com/office/word/2023/wordml/word16du" xmlns:w16sdtdh="http://schemas.microsoft.com/office/word/2020/wordml/sdtdatahash" xmlns:w16se="http://schemas.microsoft.com/office/word/2015/wordml/symex" xmlns:wpg="http://schemas.microsoft.com/office/word/2010/wordprocessingGroup" xmlns:wpi="http://schemas.microsoft.com/office/word/2010/wordprocessingInk" xmlns:wne="http://schemas.microsoft.com/office/word/2006/wordml" xmlns:wps="http://schemas.microsoft.com/office/word/2010/wordprocessingShape" mc:Ignorable="w14 w15 w16se w16cid w16 w16cex w16sdtdh w16du wp14">
+<w:document xmlns:wpc="http://schemas.microsoft.com/office/word/2010/wordprocessingCanvas" xmlns:cx="http://schemas.microsoft.com/office/drawing/2014/chartex" xmlns:cx1="http://schemas.microsoft.com/office/drawing/2015/9/8/chartex" xmlns:cx2="http://schemas.microsoft.com/office/drawing/2015/10/21/chartex" xmlns:cx3="http://schemas.microsoft.com/office/drawing/2016/5/9/chartex" xmlns:cx4="http://schemas.microsoft.com/office/drawing/2016/5/10/chartex" xmlns:cx5="http://schemas.microsoft.com/office/drawing/2016/5/11/chartex" xmlns:cx6="http://schemas.microsoft.com/office/drawing/2016/5/12/chartex" xmlns:cx7="http://schemas.microsoft.com/office/drawing/2016/5/13/chartex" xmlns:cx8="http://schemas.microsoft.com/office/drawing/2016/5/14/chartex" xmlns:mc="http://schemas.openxmlformats.org/markup-compatibility/2006" xmlns:aink="http://schemas.microsoft.com/office/drawing/2016/ink" xmlns:am3d="http://schemas.microsoft.com/office/drawing/2017/model3d" xmlns:o="urn:schemas-microsoft-com:office:office" xmlns:oel="http://schemas.microsoft.com/office/2019/extlst" xmlns:r="http://schemas.openxmlformats.org/officeDocument/2006/relationships" xmlns:m="http://schemas.openxmlformats.org/officeDocument/2006/math" xmlns:v="urn:schemas-microsoft-com:vml" xmlns:wp14="http://schemas.microsoft.com/office/word/2010/wordprocessingDrawing" xmlns:wp="http://schemas.openxmlformats.org/drawingml/2006/wordprocessingDrawing" xmlns:w10="urn:schemas-microsoft-com:office:word" xmlns:w="http://schemas.openxmlformats.org/wordprocessingml/2006/main" xmlns:w14="http://schemas.microsoft.com/office/word/2010/wordml" xmlns:w15="http://schemas.microsoft.com/office/word/2012/wordml" xmlns:w16cex="http://schemas.microsoft.com/office/word/2018/wordml/cex" xmlns:w16cid="http://schemas.microsoft.com/office/word/2016/wordml/cid" xmlns:w16="http://schemas.microsoft.com/office/word/2018/wordml" xmlns:w16du="http://schemas.microsoft.com/office/word/2023/wordml/word16du" xmlns:w16sdtdh="http://schemas.microsoft.com/office/word/2020/wordml/sdtdatahash" xmlns:w16se="http://schemas.microsoft.com/office/word/2015/wordml/symex" xmlns:wpg="http://schemas.microsoft.com/office/word/2010/wordprocessingGroup" xmlns:wpi="http://schemas.microsoft.com/office/word/2010/wordprocessingInk" xmlns:wne="http://schemas.microsoft.com/office/word/2006/wordml" xmlns:wps="http://schemas.microsoft.com/office/word/2010/wordprocessingShape" xmlns:a="http://schemas.openxmlformats.org/drawingml/2006/main" xmlns:pic="http://schemas.openxmlformats.org/drawingml/2006/picture" xmlns:a14="http://schemas.microsoft.com/office/drawing/2010/main" mc:Ignorable="w14 w15 w16se w16cid w16 w16cex w16sdtdh w16du wp14">
   <w:body>
     <w:p>
       <w:pPr>
         <w:pStyle w:val="Titolo1"/>
       </w:pPr>
       <w:r>
+        <w:rPr/>
+        <w:t>Power Supply</w:t>
+      </w:r>
+    </w:p>
+    <w:p>
+      <w:pPr>
+        <w:pStyle w:val="Normale"/>
+      </w:pPr>
+    </w:p>
+    <w:p>
+      <w:pPr>
+        <w:pStyle w:val="Titolo2"/>
+      </w:pPr>
+      <w:r>
+        <w:rPr/>
+        <w:t>Regolazione 5V</w:t>
+      </w:r>
+    </w:p>
+    <w:p>
+      <w:pPr>
+        <w:pStyle w:val="Normale"/>
+      </w:pPr>
+    </w:p>
+    <w:p>
+      <w:pPr>
+        <w:pStyle w:val="Normale"/>
+      </w:pPr>
+      <w:r>
+        <w:rPr/>
+        <w:t>Il circuito utilizza un regolatore tipo TSR 0.5-2450 con le seguenti caratteristiche:</w:t>
+      </w:r>
+    </w:p>
+    <w:p>
+      <w:pPr>
+        <w:pStyle w:val="Paragrafoelenco"/>
+        <w:numPr>
+          <w:ilvl w:val="0"/>
+          <w:numId w:val="18"/>
+        </w:numPr>
+        <w:rPr/>
+      </w:pPr>
+      <w:r>
+        <w:rPr/>
+        <w:t>Imax = 500mA;</w:t>
+      </w:r>
+    </w:p>
+    <w:p>
+      <w:pPr>
+        <w:pStyle w:val="Paragrafoelenco"/>
+        <w:numPr>
+          <w:ilvl w:val="0"/>
+          <w:numId w:val="18"/>
+        </w:numPr>
+        <w:rPr/>
+      </w:pPr>
+      <w:r>
+        <w:rPr/>
+        <w:t>V-</w:t>
+      </w:r>
+      <w:r>
+        <w:rPr/>
+        <w:t>Accuracy: +/- 3%;</w:t>
+      </w:r>
+    </w:p>
+    <w:p>
+      <w:pPr>
+        <w:pStyle w:val="Paragrafoelenco"/>
+        <w:numPr>
+          <w:ilvl w:val="0"/>
+          <w:numId w:val="18"/>
+        </w:numPr>
+        <w:rPr/>
+      </w:pPr>
+      <w:r>
+        <w:rPr/>
+        <w:t>Ripple</w:t>
+      </w:r>
+      <w:r>
+        <w:rPr/>
+        <w:t>: 30mVpp;</w:t>
+      </w:r>
+    </w:p>
+    <w:p>
+      <w:pPr>
+        <w:pStyle w:val="Paragrafoelenco"/>
+        <w:numPr>
+          <w:ilvl w:val="0"/>
+          <w:numId w:val="18"/>
+        </w:numPr>
+        <w:rPr/>
+      </w:pPr>
+      <w:r>
+        <w:rPr/>
+        <w:t>DV/DT = ±0.015 %/K max</w:t>
+      </w:r>
+      <w:r>
+        <w:rPr/>
+        <w:t>;</w:t>
+      </w:r>
+    </w:p>
+    <w:p>
+      <w:pPr>
+        <w:pStyle w:val="Paragrafoelenco"/>
+        <w:numPr>
+          <w:ilvl w:val="0"/>
+          <w:numId w:val="18"/>
+        </w:numPr>
+        <w:rPr/>
+      </w:pPr>
+      <w:r>
+        <w:rPr/>
+        <w:t xml:space="preserve">Load </w:t>
+      </w:r>
+      <w:r>
+        <w:rPr/>
+        <w:t>Variation</w:t>
+      </w:r>
+      <w:r>
+        <w:rPr/>
+        <w:t xml:space="preserve"> (0 to 500mA) = 0.6% max;</w:t>
+      </w:r>
+    </w:p>
+    <w:p>
+      <w:pPr>
+        <w:pStyle w:val="Paragrafoelenco"/>
+        <w:ind w:left="720"/>
+      </w:pPr>
+    </w:p>
+    <w:p>
+      <w:pPr>
+        <w:pStyle w:val="Titolo2"/>
+      </w:pPr>
+      <w:r>
+        <w:rPr/>
+        <w:t>Fusibile</w:t>
+      </w:r>
+      <w:r>
+        <w:rPr/>
+        <w:t xml:space="preserve"> su 24V</w:t>
+      </w:r>
+    </w:p>
+    <w:p>
+      <w:pPr>
+        <w:pStyle w:val="Normale"/>
+      </w:pPr>
+    </w:p>
+    <w:p>
+      <w:pPr>
+        <w:pStyle w:val="Normale"/>
+        <w:ind w:left="0"/>
+      </w:pPr>
+      <w:r>
+        <w:rPr/>
+        <w:t xml:space="preserve">Si suppone che vi possano essere al massimo </w:t>
+      </w:r>
+      <w:r>
+        <w:rPr/>
+        <w:t>3</w:t>
+      </w:r>
+      <w:r>
+        <w:rPr/>
+        <w:t xml:space="preserve"> motori attivi contemporaneamente;</w:t>
+      </w:r>
+    </w:p>
+    <w:p>
+      <w:pPr>
+        <w:pStyle w:val="Normale"/>
+        <w:ind w:left="0"/>
+      </w:pPr>
+      <w:r>
+        <w:rPr/>
+        <w:t>Ogni motore è impostato per una corrente di fase RNS di 380mA;</w:t>
+      </w:r>
+    </w:p>
+    <w:p>
+      <w:pPr>
+        <w:pStyle w:val="Normale"/>
+        <w:ind w:left="0"/>
+      </w:pPr>
+      <w:r>
+        <w:rPr/>
+        <w:t>Totale corrente sui motori</w:t>
+      </w:r>
+      <w:r>
+        <w:rPr/>
+        <w:t>:</w:t>
+      </w:r>
+    </w:p>
+    <w:p>
+      <w:pPr>
+        <w:pStyle w:val="Paragrafoelenco"/>
+        <w:numPr>
+          <w:ilvl w:val="0"/>
+          <w:numId w:val="4"/>
+        </w:numPr>
+        <w:rPr/>
+      </w:pPr>
+      <w:r>
+        <w:rPr/>
+        <w:t>I-mot</w:t>
+      </w:r>
+      <w:r>
+        <w:rPr/>
+        <w:t xml:space="preserve"> = 3 * 2 * 380mA = 2280 </w:t>
+      </w:r>
+      <w:r>
+        <w:rPr/>
+        <w:t>mA</w:t>
+      </w:r>
+      <w:r>
+        <w:rPr/>
+        <w:t>;</w:t>
+      </w:r>
+    </w:p>
+    <w:p>
+      <w:pPr>
+        <w:pStyle w:val="Normale"/>
+        <w:ind w:left="0"/>
+      </w:pPr>
+      <w:r>
+        <w:rPr/>
+        <w:t>La corrente massima sul FAN-COIL del tubo è</w:t>
+      </w:r>
+      <w:r>
+        <w:rPr/>
+        <w:t>:</w:t>
+      </w:r>
+    </w:p>
+    <w:p>
+      <w:pPr>
+        <w:pStyle w:val="Paragrafoelenco"/>
+        <w:numPr>
+          <w:ilvl w:val="0"/>
+          <w:numId w:val="6"/>
+        </w:numPr>
+        <w:rPr/>
+      </w:pPr>
+      <w:r>
+        <w:rPr/>
+        <w:t xml:space="preserve">I-fan </w:t>
+      </w:r>
+      <w:r>
+        <w:rPr/>
+        <w:t xml:space="preserve">= </w:t>
+      </w:r>
+      <w:r>
+        <w:rPr/>
+        <w:t>500</w:t>
+      </w:r>
+      <w:r>
+        <w:rPr/>
+        <w:t>mA;</w:t>
+      </w:r>
+    </w:p>
+    <w:p>
+      <w:pPr>
+        <w:pStyle w:val="Normale"/>
+        <w:ind w:left="0"/>
+      </w:pPr>
+      <w:r>
+        <w:rPr/>
+        <w:t xml:space="preserve">La corrente assorbita dal regolatore 5V </w:t>
+      </w:r>
+      <w:r>
+        <w:rPr/>
+        <w:t>è:</w:t>
+      </w:r>
+    </w:p>
+    <w:p>
+      <w:pPr>
+        <w:pStyle w:val="Paragrafoelenco"/>
+        <w:numPr>
+          <w:ilvl w:val="0"/>
+          <w:numId w:val="7"/>
+        </w:numPr>
+        <w:rPr/>
+      </w:pPr>
+      <w:r>
+        <w:rPr/>
+        <w:t xml:space="preserve">I-reg </w:t>
+      </w:r>
+      <w:r>
+        <w:rPr/>
+        <w:t>=</w:t>
+      </w:r>
+      <w:r>
+        <w:rPr/>
+        <w:t xml:space="preserve"> (</w:t>
+      </w:r>
+      <w:r>
+        <w:rPr/>
+        <w:t>5/24) * 500mA = 104mA;</w:t>
+      </w:r>
+    </w:p>
+    <w:p>
+      <w:pPr>
+        <w:pStyle w:val="Normale"/>
+        <w:ind w:left="0"/>
+      </w:pPr>
+      <w:r>
+        <w:rPr/>
+        <w:t>Totale corrente stimata:</w:t>
+      </w:r>
+    </w:p>
+    <w:p>
+      <w:pPr>
+        <w:pStyle w:val="Paragrafoelenco"/>
+        <w:numPr>
+          <w:ilvl w:val="0"/>
+          <w:numId w:val="5"/>
+        </w:numPr>
+        <w:rPr>
+          <w:b w:val="1"/>
+          <w:bCs w:val="1"/>
+          <w:color w:val="FF0000"/>
+        </w:rPr>
+      </w:pPr>
+      <w:r>
+        <w:rPr>
+          <w:b w:val="1"/>
+          <w:bCs w:val="1"/>
+          <w:color w:val="FF0000"/>
+        </w:rPr>
+        <w:t>I-power = 2880mA;</w:t>
+      </w:r>
+    </w:p>
+    <w:p>
+      <w:pPr>
+        <w:pStyle w:val="Normale"/>
+      </w:pPr>
+    </w:p>
+    <w:p>
+      <w:pPr>
+        <w:pStyle w:val="Normale"/>
+        <w:rPr>
+          <w:color w:val="FF0000"/>
+        </w:rPr>
+      </w:pPr>
+      <w:r>
+        <w:rPr>
+          <w:color w:val="FF0000"/>
+        </w:rPr>
+        <w:t>Visti i dati stimati di assorbimento si utilizzerà un fusibile da 3A ritardato.</w:t>
+      </w:r>
+    </w:p>
+    <w:p>
+      <w:pPr>
+        <w:pStyle w:val="Normale"/>
+      </w:pPr>
+    </w:p>
+    <w:p>
+      <w:pPr>
+        <w:pStyle w:val="Normale"/>
+      </w:pPr>
+      <w:r>
+        <w:rPr/>
+        <w:t xml:space="preserve">NOTA: l’assunzione di </w:t>
+      </w:r>
+      <w:r>
+        <w:rPr/>
+        <w:t>3</w:t>
+      </w:r>
+      <w:r>
+        <w:rPr/>
+        <w:t xml:space="preserve"> motori attivi è restrittiva, considerando che i motori vengono attivati con duty</w:t>
+      </w:r>
+      <w:r>
+        <w:rPr/>
+        <w:t>-</w:t>
+      </w:r>
+      <w:r>
+        <w:rPr/>
+        <w:t>c</w:t>
+      </w:r>
+      <w:r>
+        <w:rPr/>
+        <w:t>ycle</w:t>
+      </w:r>
+      <w:r>
+        <w:rPr/>
+        <w:t xml:space="preserve"> bassi. Probabilmente </w:t>
+      </w:r>
+      <w:r>
+        <w:rPr/>
+        <w:t>potrebbe essere consentito un numero maggiore di motori attivi allo stesso tempo</w:t>
+      </w:r>
+      <w:r>
+        <w:rPr/>
+        <w:t>,</w:t>
+      </w:r>
+      <w:r>
+        <w:rPr/>
+        <w:t xml:space="preserve"> senza dover sovradimensionare il fusibile di protezione.</w:t>
+      </w:r>
+    </w:p>
+    <w:p>
+      <w:pPr>
+        <w:pStyle w:val="Normale"/>
+      </w:pPr>
+    </w:p>
+    <w:p>
+      <w:r>
+        <w:br w:type="page"/>
+      </w:r>
+    </w:p>
+    <w:p>
+      <w:pPr>
+        <w:pStyle w:val="Titolo1"/>
+      </w:pPr>
+      <w:r>
+        <w:rPr/>
         <w:t>Limitazione corrente driver motori</w:t>
       </w:r>
     </w:p>
@@ -93,58 +504,82 @@
           <w:ilvl w:val="0"/>
           <w:numId w:val="1"/>
         </w:numPr>
+        <w:rPr/>
       </w:pPr>
       <w:proofErr w:type="spellStart"/>
       <w:r>
+        <w:rPr/>
         <w:t>Imax</w:t>
       </w:r>
       <w:proofErr w:type="spellEnd"/>
       <w:r>
+        <w:rPr/>
         <w:t xml:space="preserve"> = </w:t>
       </w:r>
       <w:proofErr w:type="spellStart"/>
       <w:r>
+        <w:rPr/>
         <w:t>Vref</w:t>
       </w:r>
       <w:proofErr w:type="spellEnd"/>
       <w:r>
+        <w:rPr/>
         <w:t xml:space="preserve"> / (8 * </w:t>
       </w:r>
       <w:proofErr w:type="spellStart"/>
       <w:r>
+        <w:rPr/>
         <w:t>Rs</w:t>
       </w:r>
       <w:proofErr w:type="spellEnd"/>
       <w:r>
+        <w:rPr/>
         <w:t>);</w:t>
       </w:r>
     </w:p>
-    <w:p/>
-    <w:p>
-      <w:pPr>
-        <w:pStyle w:val="Titolo2"/>
-      </w:pPr>
-      <w:r>
-        <w:t>Lame + Specchio</w:t>
-      </w:r>
-    </w:p>
-    <w:p>
-      <w:r>
-        <w:t xml:space="preserve">Per i motori delle lame e dello specchio la corrente RMS </w:t>
-      </w:r>
-      <w:r>
+    <w:p>
+      <w:pPr>
+        <w:pStyle w:val="Normale"/>
+      </w:pPr>
+    </w:p>
+    <w:p>
+      <w:pPr>
+        <w:pStyle w:val="Normale"/>
+      </w:pPr>
+      <w:r>
+        <w:rPr/>
+        <w:t>Per i motori</w:t>
+      </w:r>
+      <w:r>
+        <w:rPr/>
+        <w:t xml:space="preserve">, </w:t>
+      </w:r>
+      <w:r>
+        <w:rPr/>
+        <w:t>la</w:t>
+      </w:r>
+      <w:r>
+        <w:rPr/>
+        <w:t xml:space="preserve"> corrente RMS </w:t>
+      </w:r>
+      <w:r>
+        <w:rPr/>
         <w:t xml:space="preserve">massima per </w:t>
       </w:r>
       <w:r>
+        <w:rPr/>
         <w:t>fas</w:t>
       </w:r>
       <w:r>
+        <w:rPr/>
         <w:t>e</w:t>
       </w:r>
       <w:r>
+        <w:rPr/>
         <w:t xml:space="preserve"> è</w:t>
       </w:r>
       <w:r>
+        <w:rPr/>
         <w:t>:</w:t>
       </w:r>
     </w:p>
@@ -205,25 +640,23 @@
           <w:numId w:val="3"/>
         </w:numPr>
         <w:rPr>
-          <w:b/>
-          <w:bCs/>
+          <w:b w:val="1"/>
+          <w:bCs w:val="1"/>
           <w:color w:val="FF0000"/>
         </w:rPr>
       </w:pPr>
-      <w:proofErr w:type="spellStart"/>
       <w:r>
         <w:rPr>
-          <w:b/>
-          <w:bCs/>
+          <w:b w:val="1"/>
+          <w:bCs w:val="1"/>
           <w:color w:val="FF0000"/>
         </w:rPr>
         <w:t>Vref</w:t>
       </w:r>
-      <w:proofErr w:type="spellEnd"/>
       <w:r>
         <w:rPr>
-          <w:b/>
-          <w:bCs/>
+          <w:b w:val="1"/>
+          <w:bCs w:val="1"/>
           <w:color w:val="FF0000"/>
         </w:rPr>
         <w:t xml:space="preserve"> = 1.34V;</w:t>
@@ -231,18 +664,976 @@
     </w:p>
     <w:p/>
     <w:p>
+      <w:r>
+        <w:br w:type="page"/>
+      </w:r>
+    </w:p>
+    <w:p>
+      <w:pPr>
+        <w:pStyle w:val="Titolo1"/>
+      </w:pPr>
+      <w:r>
+        <w:rPr/>
+        <w:t xml:space="preserve">Dimensionamento circuito fotocellule </w:t>
+      </w:r>
+      <w:r>
+        <w:rPr/>
+        <w:t>ed</w:t>
+      </w:r>
+      <w:r>
+        <w:rPr/>
+        <w:t xml:space="preserve"> errore di rilevazione dello zero</w:t>
+      </w:r>
+    </w:p>
+    <w:p/>
+    <w:p>
       <w:pPr>
         <w:pStyle w:val="Titolo2"/>
       </w:pPr>
       <w:r>
-        <w:t>Filtro</w:t>
+        <w:rPr/>
+        <w:t>Errore</w:t>
+      </w:r>
+      <w:r>
+        <w:rPr/>
+        <w:t xml:space="preserve"> della posizione rilevata di Zero Setting</w:t>
+      </w:r>
+      <w:r>
+        <w:rPr/>
+        <w:t xml:space="preserve"> in funzione della temperatura e </w:t>
+      </w:r>
+      <w:r>
+        <w:rPr/>
+        <w:t>della corrente di polarizzazione I</w:t>
+      </w:r>
+      <w:r>
+        <w:rPr/>
+        <w:t>F</w:t>
       </w:r>
     </w:p>
     <w:p/>
-    <w:p/>
-    <w:p/>
+    <w:p>
+      <w:pPr>
+        <w:pStyle w:val="Normale"/>
+        <w:rPr>
+          <w:b w:val="1"/>
+          <w:bCs w:val="1"/>
+        </w:rPr>
+      </w:pPr>
+      <w:r>
+        <w:rPr/>
+        <w:t xml:space="preserve">Il grafico seguente riporta il valore della corrente di collettore rispetto alla corrente di polarizzazione del diodo per la fotocellula </w:t>
+      </w:r>
+      <w:r>
+        <w:rPr>
+          <w:b w:val="1"/>
+          <w:bCs w:val="1"/>
+        </w:rPr>
+        <w:t xml:space="preserve">RPI-035E, </w:t>
+      </w:r>
+      <w:r>
+        <w:rPr>
+          <w:b w:val="0"/>
+          <w:bCs w:val="0"/>
+        </w:rPr>
+        <w:t>utilizzata</w:t>
+      </w:r>
+      <w:r>
+        <w:rPr>
+          <w:b w:val="1"/>
+          <w:bCs w:val="1"/>
+        </w:rPr>
+        <w:t xml:space="preserve"> </w:t>
+      </w:r>
+      <w:r>
+        <w:rPr>
+          <w:b w:val="0"/>
+          <w:bCs w:val="0"/>
+        </w:rPr>
+        <w:t>per la rilevazione della posizione di zero.</w:t>
+      </w:r>
+    </w:p>
+    <w:p>
+      <w:pPr>
+        <w:pStyle w:val="Normale"/>
+      </w:pPr>
+      <w:r>
+        <w:drawing>
+          <wp:inline wp14:editId="1037509A" wp14:anchorId="4C4D48EC">
+            <wp:extent cx="3686175" cy="3429000"/>
+            <wp:effectExtent l="0" t="0" r="0" b="0"/>
+            <wp:docPr id="538100521" name="" title=""/>
+            <wp:cNvGraphicFramePr>
+              <a:graphicFrameLocks noChangeAspect="1"/>
+            </wp:cNvGraphicFramePr>
+            <a:graphic>
+              <a:graphicData uri="http://schemas.openxmlformats.org/drawingml/2006/picture">
+                <pic:pic>
+                  <pic:nvPicPr>
+                    <pic:cNvPr id="0" name=""/>
+                    <pic:cNvPicPr/>
+                  </pic:nvPicPr>
+                  <pic:blipFill>
+                    <a:blip r:embed="R58c1a437d43b4806">
+                      <a:extLst>
+                        <a:ext xmlns:a="http://schemas.openxmlformats.org/drawingml/2006/main" uri="{28A0092B-C50C-407E-A947-70E740481C1C}">
+                          <a14:useLocalDpi val="0"/>
+                        </a:ext>
+                      </a:extLst>
+                    </a:blip>
+                    <a:stretch>
+                      <a:fillRect/>
+                    </a:stretch>
+                  </pic:blipFill>
+                  <pic:spPr>
+                    <a:xfrm>
+                      <a:off x="0" y="0"/>
+                      <a:ext cx="3686175" cy="3429000"/>
+                    </a:xfrm>
+                    <a:prstGeom prst="rect">
+                      <a:avLst/>
+                    </a:prstGeom>
+                  </pic:spPr>
+                </pic:pic>
+              </a:graphicData>
+            </a:graphic>
+          </wp:inline>
+        </w:drawing>
+      </w:r>
+    </w:p>
+    <w:p>
+      <w:pPr>
+        <w:pStyle w:val="Normale"/>
+      </w:pPr>
+      <w:r>
+        <w:rPr/>
+        <w:t xml:space="preserve">La corrente di polarizzazione è stata fissata a </w:t>
+      </w:r>
+      <w:r>
+        <w:rPr/>
+        <w:t xml:space="preserve">IF = </w:t>
+      </w:r>
+      <w:r>
+        <w:rPr/>
+        <w:t xml:space="preserve">18mA. </w:t>
+      </w:r>
+    </w:p>
+    <w:p>
+      <w:pPr>
+        <w:pStyle w:val="Normale"/>
+      </w:pPr>
+      <w:r>
+        <w:rPr/>
+        <w:t>Con tale corrente, utilizzando il grafico del datasheet, sono state rilevate le seguenti grandezze:</w:t>
+      </w:r>
+    </w:p>
+    <w:p>
+      <w:pPr>
+        <w:pStyle w:val="Paragrafoelenco"/>
+        <w:numPr>
+          <w:ilvl w:val="0"/>
+          <w:numId w:val="9"/>
+        </w:numPr>
+        <w:rPr/>
+      </w:pPr>
+      <w:r>
+        <w:rPr>
+          <w:b w:val="1"/>
+          <w:bCs w:val="1"/>
+          <w:color w:val="FF0000"/>
+        </w:rPr>
+        <w:t>Ic-nom</w:t>
+      </w:r>
+      <w:r>
+        <w:rPr>
+          <w:b w:val="1"/>
+          <w:bCs w:val="1"/>
+          <w:color w:val="FF0000"/>
+        </w:rPr>
+        <w:t xml:space="preserve"> = 1.63</w:t>
+      </w:r>
+      <w:r>
+        <w:rPr>
+          <w:b w:val="1"/>
+          <w:bCs w:val="1"/>
+          <w:color w:val="FF0000"/>
+        </w:rPr>
+        <w:t xml:space="preserve"> </w:t>
+      </w:r>
+      <w:r>
+        <w:rPr>
+          <w:b w:val="1"/>
+          <w:bCs w:val="1"/>
+          <w:color w:val="FF0000"/>
+        </w:rPr>
+        <w:t>mA</w:t>
+      </w:r>
+      <w:r>
+        <w:rPr/>
+        <w:t>: corrente nominale di luce;</w:t>
+      </w:r>
+    </w:p>
+    <w:p>
+      <w:pPr>
+        <w:pStyle w:val="Paragrafoelenco"/>
+        <w:numPr>
+          <w:ilvl w:val="0"/>
+          <w:numId w:val="9"/>
+        </w:numPr>
+        <w:rPr/>
+      </w:pPr>
+      <w:r>
+        <w:rPr>
+          <w:b w:val="1"/>
+          <w:bCs w:val="1"/>
+          <w:color w:val="FF0000"/>
+        </w:rPr>
+        <w:t>DIc</w:t>
+      </w:r>
+      <w:r>
+        <w:rPr>
+          <w:b w:val="1"/>
+          <w:bCs w:val="1"/>
+          <w:color w:val="FF0000"/>
+        </w:rPr>
+        <w:t xml:space="preserve"> = 0.31 </w:t>
+      </w:r>
+      <w:r>
+        <w:rPr>
+          <w:b w:val="1"/>
+          <w:bCs w:val="1"/>
+          <w:color w:val="FF0000"/>
+        </w:rPr>
+        <w:t>mA</w:t>
+      </w:r>
+      <w:r>
+        <w:rPr/>
+        <w:t xml:space="preserve"> </w:t>
+      </w:r>
+      <w:r>
+        <w:rPr/>
+        <w:t>: v</w:t>
+      </w:r>
+      <w:r>
+        <w:rPr/>
+        <w:t xml:space="preserve">ariazione </w:t>
+      </w:r>
+      <w:r>
+        <w:rPr/>
+        <w:t xml:space="preserve">di </w:t>
+      </w:r>
+      <w:r>
+        <w:rPr/>
+        <w:t>Ic</w:t>
+      </w:r>
+      <w:r>
+        <w:rPr/>
+        <w:t xml:space="preserve"> </w:t>
+      </w:r>
+      <w:r>
+        <w:rPr/>
+        <w:t>massima con escursione di temperatura tra 20</w:t>
+      </w:r>
+      <w:r>
+        <w:rPr/>
+        <w:t>°</w:t>
+      </w:r>
+      <w:r>
+        <w:rPr/>
+        <w:t xml:space="preserve"> e 55° e con errore di polarizzazione </w:t>
+      </w:r>
+      <w:r>
+        <w:rPr/>
+        <w:t xml:space="preserve">IF = </w:t>
+      </w:r>
+      <w:r>
+        <w:rPr/>
+        <w:t>+-1mA</w:t>
+      </w:r>
+      <w:r>
+        <w:rPr/>
+        <w:t>;</w:t>
+      </w:r>
+    </w:p>
+    <w:p>
+      <w:pPr>
+        <w:pStyle w:val="Normale"/>
+        <w:ind w:left="0"/>
+      </w:pPr>
+      <w:r>
+        <w:rPr/>
+        <w:t>La variazione di 0.31mA corrisponde circa al 20% del valore nominale.</w:t>
+      </w:r>
+    </w:p>
+    <w:p>
+      <w:pPr>
+        <w:pStyle w:val="Normale"/>
+        <w:ind w:left="0"/>
+      </w:pPr>
+    </w:p>
+    <w:p>
+      <w:r>
+        <w:br w:type="page"/>
+      </w:r>
+    </w:p>
+    <w:p>
+      <w:pPr>
+        <w:pStyle w:val="Normale"/>
+        <w:ind w:left="0"/>
+      </w:pPr>
+      <w:r>
+        <w:rPr/>
+        <w:t>Impostando il punto di scatto buio/luce a metà della curva di transizione seguente,</w:t>
+      </w:r>
+    </w:p>
+    <w:p>
+      <w:pPr>
+        <w:pStyle w:val="Normale"/>
+        <w:ind w:left="0"/>
+      </w:pPr>
+      <w:r>
+        <w:drawing>
+          <wp:inline wp14:editId="00AC6611" wp14:anchorId="63FCD7EF">
+            <wp:extent cx="3695700" cy="3543300"/>
+            <wp:effectExtent l="0" t="0" r="0" b="0"/>
+            <wp:docPr id="45092236" name="" title=""/>
+            <wp:cNvGraphicFramePr>
+              <a:graphicFrameLocks noChangeAspect="1"/>
+            </wp:cNvGraphicFramePr>
+            <a:graphic>
+              <a:graphicData uri="http://schemas.openxmlformats.org/drawingml/2006/picture">
+                <pic:pic>
+                  <pic:nvPicPr>
+                    <pic:cNvPr id="0" name=""/>
+                    <pic:cNvPicPr/>
+                  </pic:nvPicPr>
+                  <pic:blipFill>
+                    <a:blip r:embed="R40a98fac1faf4715">
+                      <a:extLst>
+                        <a:ext xmlns:a="http://schemas.openxmlformats.org/drawingml/2006/main" uri="{28A0092B-C50C-407E-A947-70E740481C1C}">
+                          <a14:useLocalDpi val="0"/>
+                        </a:ext>
+                      </a:extLst>
+                    </a:blip>
+                    <a:stretch>
+                      <a:fillRect/>
+                    </a:stretch>
+                  </pic:blipFill>
+                  <pic:spPr>
+                    <a:xfrm>
+                      <a:off x="0" y="0"/>
+                      <a:ext cx="3695700" cy="3543300"/>
+                    </a:xfrm>
+                    <a:prstGeom prst="rect">
+                      <a:avLst/>
+                    </a:prstGeom>
+                  </pic:spPr>
+                </pic:pic>
+              </a:graphicData>
+            </a:graphic>
+          </wp:inline>
+        </w:drawing>
+      </w:r>
+    </w:p>
+    <w:p>
+      <w:pPr>
+        <w:pStyle w:val="Normale"/>
+        <w:ind w:left="0"/>
+      </w:pPr>
+      <w:r>
+        <w:rPr/>
+        <w:t>Dal grafico si può misurare l’errore in mm determinato dalla variazione della Ic.</w:t>
+      </w:r>
+    </w:p>
+    <w:p>
+      <w:pPr>
+        <w:pStyle w:val="Normale"/>
+        <w:ind w:left="0"/>
+      </w:pPr>
+      <w:r>
+        <w:rPr/>
+        <w:t xml:space="preserve">Essendo tale variazione pari a circa il </w:t>
+      </w:r>
+      <w:r>
+        <w:rPr/>
+        <w:t>+/- 10</w:t>
+      </w:r>
+      <w:r>
+        <w:rPr/>
+        <w:t>%, riportando sul grafico tale variazione si misura un errore:</w:t>
+      </w:r>
+    </w:p>
+    <w:p>
+      <w:pPr>
+        <w:pStyle w:val="Paragrafoelenco"/>
+        <w:numPr>
+          <w:ilvl w:val="0"/>
+          <w:numId w:val="10"/>
+        </w:numPr>
+        <w:rPr/>
+      </w:pPr>
+      <w:r>
+        <w:rPr/>
+        <w:t>Errore(</w:t>
+      </w:r>
+      <w:r>
+        <w:rPr/>
+        <w:t>Ic</w:t>
+      </w:r>
+      <w:r>
+        <w:rPr/>
+        <w:t xml:space="preserve">) = </w:t>
+      </w:r>
+      <w:r>
+        <w:rPr/>
+        <w:t xml:space="preserve">+/-46.5 </w:t>
+      </w:r>
+      <w:r>
+        <w:rPr/>
+        <w:t>um;</w:t>
+      </w:r>
+    </w:p>
+    <w:p>
+      <w:pPr>
+        <w:pStyle w:val="Paragrafoelenco"/>
+        <w:ind w:left="720"/>
+      </w:pPr>
+    </w:p>
+    <w:p>
+      <w:pPr>
+        <w:pStyle w:val="Titolo2"/>
+      </w:pPr>
+      <w:r>
+        <w:rPr/>
+        <w:t xml:space="preserve">Polarizzazione </w:t>
+      </w:r>
+      <w:r>
+        <w:rPr/>
+        <w:t xml:space="preserve">fotocellula </w:t>
+      </w:r>
+      <w:r>
+        <w:rPr/>
+        <w:t>e</w:t>
+      </w:r>
+      <w:r>
+        <w:rPr/>
+        <w:t xml:space="preserve"> relativo errore sul posizionamento </w:t>
+      </w:r>
+    </w:p>
+    <w:p>
+      <w:pPr>
+        <w:pStyle w:val="Normale"/>
+      </w:pPr>
+    </w:p>
+    <w:p>
+      <w:pPr>
+        <w:pStyle w:val="Normale"/>
+      </w:pPr>
+      <w:r>
+        <w:rPr/>
+        <w:t xml:space="preserve">Dal grafico relativo alla curva </w:t>
+      </w:r>
+      <w:r>
+        <w:rPr/>
+        <w:t>If-Vf</w:t>
+      </w:r>
+      <w:r>
+        <w:rPr/>
+        <w:t xml:space="preserve"> segue che con una </w:t>
+      </w:r>
+      <w:r>
+        <w:rPr/>
+        <w:t>If</w:t>
+      </w:r>
+      <w:r>
+        <w:rPr/>
+        <w:t xml:space="preserve"> = 18mA si ha una </w:t>
+      </w:r>
+      <w:r>
+        <w:rPr/>
+        <w:t>Vf</w:t>
+      </w:r>
+      <w:r>
+        <w:rPr/>
+        <w:t xml:space="preserve"> di circa 1.46V;</w:t>
+      </w:r>
+    </w:p>
+    <w:p>
+      <w:pPr>
+        <w:pStyle w:val="Normale"/>
+      </w:pPr>
+      <w:r>
+        <w:rPr/>
+        <w:t>Segue che la resistenza di polarizzazione del diodo deve valere:</w:t>
+      </w:r>
+    </w:p>
+    <w:p>
+      <w:pPr>
+        <w:pStyle w:val="Paragrafoelenco"/>
+        <w:numPr>
+          <w:ilvl w:val="0"/>
+          <w:numId w:val="17"/>
+        </w:numPr>
+        <w:rPr>
+          <w:b w:val="1"/>
+          <w:bCs w:val="1"/>
+          <w:color w:val="FF0000"/>
+        </w:rPr>
+      </w:pPr>
+      <w:r>
+        <w:rPr>
+          <w:b w:val="1"/>
+          <w:bCs w:val="1"/>
+          <w:color w:val="FF0000"/>
+        </w:rPr>
+        <w:t>Rak = (5 – 1.46) / 0.018 = 197 oh</w:t>
+      </w:r>
+      <w:r>
+        <w:rPr>
+          <w:b w:val="1"/>
+          <w:bCs w:val="1"/>
+          <w:color w:val="FF0000"/>
+        </w:rPr>
+        <w:t>m, approssimato a 200 ohm.</w:t>
+      </w:r>
+    </w:p>
+    <w:p>
+      <w:pPr>
+        <w:pStyle w:val="Normale"/>
+        <w:ind w:left="0"/>
+      </w:pPr>
+      <w:r>
+        <w:rPr/>
+        <w:t>Il circuito utilizza un operazionale con trigger di Schmitt la cui tensione di soglia è impostata a</w:t>
+      </w:r>
+      <w:r>
+        <w:rPr/>
+        <w:t>:</w:t>
+      </w:r>
+    </w:p>
+    <w:p>
+      <w:pPr>
+        <w:pStyle w:val="Paragrafoelenco"/>
+        <w:numPr>
+          <w:ilvl w:val="0"/>
+          <w:numId w:val="11"/>
+        </w:numPr>
+        <w:rPr/>
+      </w:pPr>
+      <w:r>
+        <w:rPr/>
+        <w:t>Vref</w:t>
+      </w:r>
+      <w:r>
+        <w:rPr/>
+        <w:t xml:space="preserve"> = 1.24V (+-6%);</w:t>
+      </w:r>
+    </w:p>
+    <w:p>
+      <w:pPr>
+        <w:pStyle w:val="Normale"/>
+        <w:ind w:left="0"/>
+      </w:pPr>
+      <w:r>
+        <w:rPr/>
+        <w:t xml:space="preserve">La tensione di scatto deve corrispondere al 50% della </w:t>
+      </w:r>
+      <w:r>
+        <w:rPr/>
+        <w:t>Ic-nom</w:t>
+      </w:r>
+      <w:r>
+        <w:rPr/>
+        <w:t xml:space="preserve"> </w:t>
+      </w:r>
+      <w:r>
+        <w:rPr/>
+        <w:t>(1.63mA), quindi:</w:t>
+      </w:r>
+    </w:p>
+    <w:p>
+      <w:pPr>
+        <w:pStyle w:val="Paragrafoelenco"/>
+        <w:numPr>
+          <w:ilvl w:val="0"/>
+          <w:numId w:val="12"/>
+        </w:numPr>
+        <w:rPr/>
+      </w:pPr>
+      <w:r>
+        <w:rPr/>
+        <w:t>Rp</w:t>
+      </w:r>
+      <w:r>
+        <w:rPr/>
+        <w:t xml:space="preserve"> =1.24 / </w:t>
+      </w:r>
+      <w:r>
+        <w:rPr/>
+        <w:t>(</w:t>
+      </w:r>
+      <w:r>
+        <w:rPr/>
+        <w:t>Ic-nom</w:t>
+      </w:r>
+      <w:r>
+        <w:rPr/>
+        <w:t xml:space="preserve"> * 0.5)</w:t>
+      </w:r>
+      <w:r>
+        <w:rPr/>
+        <w:t xml:space="preserve"> = </w:t>
+      </w:r>
+      <w:r>
+        <w:rPr/>
+        <w:t>1522 ohm;</w:t>
+      </w:r>
+    </w:p>
+    <w:p>
+      <w:pPr>
+        <w:pStyle w:val="Normale"/>
+        <w:ind w:left="0"/>
+      </w:pPr>
+      <w:r>
+        <w:rPr/>
+        <w:t>Sommando tutte le percentuali di errore:</w:t>
+      </w:r>
+    </w:p>
+    <w:p>
+      <w:pPr>
+        <w:pStyle w:val="Paragrafoelenco"/>
+        <w:numPr>
+          <w:ilvl w:val="0"/>
+          <w:numId w:val="13"/>
+        </w:numPr>
+        <w:rPr/>
+      </w:pPr>
+      <w:r>
+        <w:rPr/>
+        <w:t>ErroreTotale</w:t>
+      </w:r>
+      <w:r>
+        <w:rPr/>
+        <w:t xml:space="preserve">(%) = </w:t>
+      </w:r>
+      <w:r>
+        <w:rPr/>
+        <w:t>Err_Rp</w:t>
+      </w:r>
+      <w:r>
+        <w:rPr/>
+        <w:t xml:space="preserve">+ </w:t>
+      </w:r>
+      <w:r>
+        <w:rPr/>
+        <w:t>Err_Vref</w:t>
+      </w:r>
+      <w:r>
+        <w:rPr/>
+        <w:t xml:space="preserve"> = </w:t>
+      </w:r>
+      <w:r>
+        <w:rPr/>
+        <w:t xml:space="preserve">+/- </w:t>
+      </w:r>
+      <w:r>
+        <w:rPr/>
+        <w:t>7%;</w:t>
+      </w:r>
+    </w:p>
+    <w:p>
+      <w:pPr>
+        <w:pStyle w:val="Normale"/>
+        <w:ind w:left="0"/>
+      </w:pPr>
+      <w:r>
+        <w:rPr/>
+        <w:t>Proiettando il 7% sulla curva precedente della distanza di intervento si otterrebbe un errore sulla distanza di rilevazione pari a:</w:t>
+      </w:r>
+    </w:p>
+    <w:p>
+      <w:pPr>
+        <w:pStyle w:val="Paragrafoelenco"/>
+        <w:numPr>
+          <w:ilvl w:val="0"/>
+          <w:numId w:val="14"/>
+        </w:numPr>
+        <w:rPr/>
+      </w:pPr>
+      <w:r>
+        <w:rPr/>
+        <w:t>Errore(</w:t>
+      </w:r>
+      <w:r>
+        <w:rPr/>
+        <w:t>ref</w:t>
+      </w:r>
+      <w:r>
+        <w:rPr/>
+        <w:t xml:space="preserve">) = (7/20) * 93um = </w:t>
+      </w:r>
+      <w:r>
+        <w:rPr/>
+        <w:t xml:space="preserve">+/- </w:t>
+      </w:r>
+      <w:r>
+        <w:rPr/>
+        <w:t>32um</w:t>
+      </w:r>
+      <w:r>
+        <w:rPr/>
+        <w:t>;</w:t>
+      </w:r>
+    </w:p>
+    <w:p>
+      <w:r>
+        <w:br w:type="page"/>
+      </w:r>
+    </w:p>
+    <w:p>
+      <w:pPr>
+        <w:pStyle w:val="Normale"/>
+        <w:ind w:left="0"/>
+        <w:rPr>
+          <w:rStyle w:val="Titolo2Carattere"/>
+        </w:rPr>
+      </w:pPr>
+      <w:r>
+        <w:rPr>
+          <w:rStyle w:val="Titolo2Carattere"/>
+        </w:rPr>
+        <w:t xml:space="preserve">Errore </w:t>
+      </w:r>
+      <w:r>
+        <w:rPr>
+          <w:rStyle w:val="Titolo2Carattere"/>
+        </w:rPr>
+        <w:t xml:space="preserve">di non ripetibilità </w:t>
+      </w:r>
+      <w:r>
+        <w:rPr>
+          <w:rStyle w:val="Titolo2Carattere"/>
+        </w:rPr>
+        <w:t>totale massimo</w:t>
+      </w:r>
+      <w:r>
+        <w:rPr>
+          <w:rStyle w:val="Titolo2Carattere"/>
+        </w:rPr>
+        <w:t xml:space="preserve"> sulla collimazione di formato</w:t>
+      </w:r>
+      <w:r>
+        <w:rPr>
+          <w:rStyle w:val="Titolo2Carattere"/>
+        </w:rPr>
+        <w:t xml:space="preserve"> </w:t>
+      </w:r>
+      <w:r>
+        <w:rPr>
+          <w:rStyle w:val="Titolo2Carattere"/>
+        </w:rPr>
+        <w:t>e campo</w:t>
+      </w:r>
+      <w:r>
+        <w:rPr>
+          <w:rStyle w:val="Titolo2Carattere"/>
+        </w:rPr>
+        <w:t xml:space="preserve"> luce</w:t>
+      </w:r>
+    </w:p>
+    <w:p>
+      <w:pPr>
+        <w:pStyle w:val="Normale"/>
+      </w:pPr>
+      <w:r>
+        <w:rPr/>
+        <w:t xml:space="preserve">L’errore totale massimo in termini di distanza rilevata si può calcolare sommando l’errore dovuto alla temperatura, alla corrente di polarizzazione (IF), alla variazione della </w:t>
+      </w:r>
+      <w:r>
+        <w:rPr/>
+        <w:t>Vref</w:t>
+      </w:r>
+      <w:r>
+        <w:rPr/>
+        <w:t xml:space="preserve"> e della</w:t>
+      </w:r>
+      <w:r>
+        <w:rPr/>
+        <w:t xml:space="preserve"> resistenza di pull-up:</w:t>
+      </w:r>
+    </w:p>
+    <w:p>
+      <w:pPr>
+        <w:pStyle w:val="Paragrafoelenco"/>
+        <w:numPr>
+          <w:ilvl w:val="0"/>
+          <w:numId w:val="15"/>
+        </w:numPr>
+        <w:rPr>
+          <w:lang w:val="pt-BR"/>
+        </w:rPr>
+      </w:pPr>
+      <w:r>
+        <w:rPr>
+          <w:lang w:val="pt-BR"/>
+        </w:rPr>
+        <w:t>Errore</w:t>
+      </w:r>
+      <w:r>
+        <w:rPr>
+          <w:lang w:val="pt-BR"/>
+        </w:rPr>
+        <w:t xml:space="preserve"> Massimo = </w:t>
+      </w:r>
+      <w:r>
+        <w:rPr>
+          <w:lang w:val="pt-BR"/>
+        </w:rPr>
+        <w:t>+/- (46.5 + 32)</w:t>
+      </w:r>
+      <w:r>
+        <w:rPr>
+          <w:lang w:val="pt-BR"/>
+        </w:rPr>
+        <w:t xml:space="preserve"> um = </w:t>
+      </w:r>
+      <w:r>
+        <w:rPr>
+          <w:lang w:val="pt-BR"/>
+        </w:rPr>
+        <w:t>+/- 78.5 um</w:t>
+      </w:r>
+      <w:r>
+        <w:rPr>
+          <w:lang w:val="pt-BR"/>
+        </w:rPr>
+        <w:t>;</w:t>
+      </w:r>
+    </w:p>
+    <w:p>
+      <w:pPr>
+        <w:pStyle w:val="Normale"/>
+        <w:rPr>
+          <w:lang w:val="pt-BR"/>
+        </w:rPr>
+      </w:pPr>
+    </w:p>
+    <w:p>
+      <w:pPr>
+        <w:pStyle w:val="Normale"/>
+        <w:rPr>
+          <w:lang w:val="pt-BR"/>
+        </w:rPr>
+      </w:pPr>
+      <w:r>
+        <w:rPr>
+          <w:lang w:val="pt-BR"/>
+        </w:rPr>
+        <w:t>L’errore totale massimo, riportato sul piano del Detector, produce un errore sulla collimazione:</w:t>
+      </w:r>
+    </w:p>
+    <w:p>
+      <w:pPr>
+        <w:pStyle w:val="Paragrafoelenco"/>
+        <w:numPr>
+          <w:ilvl w:val="0"/>
+          <w:numId w:val="16"/>
+        </w:numPr>
+        <w:rPr>
+          <w:b w:val="1"/>
+          <w:bCs w:val="1"/>
+          <w:color w:val="FF0000"/>
+          <w:lang w:val="pt-BR"/>
+        </w:rPr>
+      </w:pPr>
+      <w:r>
+        <w:rPr>
+          <w:b w:val="1"/>
+          <w:bCs w:val="1"/>
+          <w:color w:val="FF0000"/>
+          <w:lang w:val="pt-BR"/>
+        </w:rPr>
+        <w:t>Error</w:t>
+      </w:r>
+      <w:r>
+        <w:rPr>
+          <w:b w:val="1"/>
+          <w:bCs w:val="1"/>
+          <w:color w:val="FF0000"/>
+          <w:lang w:val="pt-BR"/>
+        </w:rPr>
+        <w:t xml:space="preserve"> </w:t>
+      </w:r>
+      <w:r>
+        <w:rPr>
+          <w:b w:val="1"/>
+          <w:bCs w:val="1"/>
+          <w:color w:val="FF0000"/>
+          <w:lang w:val="pt-BR"/>
+        </w:rPr>
+        <w:t>Collimazione</w:t>
+      </w:r>
+      <w:r>
+        <w:rPr>
+          <w:b w:val="1"/>
+          <w:bCs w:val="1"/>
+          <w:color w:val="FF0000"/>
+          <w:lang w:val="pt-BR"/>
+        </w:rPr>
+        <w:t>: +/- 785 um;</w:t>
+      </w:r>
+    </w:p>
+    <w:p>
+      <w:pPr>
+        <w:pStyle w:val="Normale"/>
+        <w:ind w:left="0"/>
+        <w:rPr>
+          <w:lang w:val="pt-BR"/>
+        </w:rPr>
+      </w:pPr>
+    </w:p>
+    <w:p>
+      <w:pPr>
+        <w:pStyle w:val="Normale"/>
+        <w:ind w:left="0"/>
+        <w:rPr>
+          <w:color w:val="auto"/>
+          <w:lang w:val="pt-BR"/>
+        </w:rPr>
+      </w:pPr>
+      <w:r>
+        <w:rPr>
+          <w:color w:val="auto"/>
+          <w:lang w:val="pt-BR"/>
+        </w:rPr>
+        <w:t xml:space="preserve">Di tale errore, seppur accettabile, bisognerà tenerne conto durante il posizionamento </w:t>
+      </w:r>
+      <w:r>
+        <w:rPr>
+          <w:color w:val="auto"/>
+          <w:lang w:val="pt-BR"/>
+        </w:rPr>
+        <w:t>per il computo della dispersione attesa.</w:t>
+      </w:r>
+    </w:p>
+    <w:p>
+      <w:pPr>
+        <w:pStyle w:val="Normale"/>
+        <w:ind w:left="0"/>
+        <w:rPr>
+          <w:color w:val="auto"/>
+          <w:lang w:val="pt-BR"/>
+        </w:rPr>
+      </w:pPr>
+    </w:p>
+    <w:p>
+      <w:pPr>
+        <w:pStyle w:val="Normale"/>
+        <w:ind w:left="0"/>
+      </w:pPr>
+    </w:p>
     <w:sectPr>
-      <w:pgSz w:w="11906" w:h="16838"/>
+      <w:pgSz w:w="11906" w:h="16838" w:orient="portrait"/>
       <w:pgMar w:top="1417" w:right="1134" w:bottom="1134" w:left="1134" w:header="708" w:footer="708" w:gutter="0"/>
       <w:cols w:space="708"/>
       <w:docGrid w:linePitch="360"/>
@@ -253,6 +1644,1686 @@
 
 <file path=word/numbering.xml><?xml version="1.0" encoding="utf-8"?>
 <w:numbering xmlns:wpc="http://schemas.microsoft.com/office/word/2010/wordprocessingCanvas" xmlns:cx="http://schemas.microsoft.com/office/drawing/2014/chartex" xmlns:cx1="http://schemas.microsoft.com/office/drawing/2015/9/8/chartex" xmlns:cx2="http://schemas.microsoft.com/office/drawing/2015/10/21/chartex" xmlns:cx3="http://schemas.microsoft.com/office/drawing/2016/5/9/chartex" xmlns:cx4="http://schemas.microsoft.com/office/drawing/2016/5/10/chartex" xmlns:cx5="http://schemas.microsoft.com/office/drawing/2016/5/11/chartex" xmlns:cx6="http://schemas.microsoft.com/office/drawing/2016/5/12/chartex" xmlns:cx7="http://schemas.microsoft.com/office/drawing/2016/5/13/chartex" xmlns:cx8="http://schemas.microsoft.com/office/drawing/2016/5/14/chartex" xmlns:mc="http://schemas.openxmlformats.org/markup-compatibility/2006" xmlns:aink="http://schemas.microsoft.com/office/drawing/2016/ink" xmlns:am3d="http://schemas.microsoft.com/office/drawing/2017/model3d" xmlns:o="urn:schemas-microsoft-com:office:office" xmlns:oel="http://schemas.microsoft.com/office/2019/extlst" xmlns:r="http://schemas.openxmlformats.org/officeDocument/2006/relationships" xmlns:m="http://schemas.openxmlformats.org/officeDocument/2006/math" xmlns:v="urn:schemas-microsoft-com:vml" xmlns:wp14="http://schemas.microsoft.com/office/word/2010/wordprocessingDrawing" xmlns:wp="http://schemas.openxmlformats.org/drawingml/2006/wordprocessingDrawing" xmlns:w10="urn:schemas-microsoft-com:office:word" xmlns:w="http://schemas.openxmlformats.org/wordprocessingml/2006/main" xmlns:w14="http://schemas.microsoft.com/office/word/2010/wordml" xmlns:w15="http://schemas.microsoft.com/office/word/2012/wordml" xmlns:w16cex="http://schemas.microsoft.com/office/word/2018/wordml/cex" xmlns:w16cid="http://schemas.microsoft.com/office/word/2016/wordml/cid" xmlns:w16="http://schemas.microsoft.com/office/word/2018/wordml" xmlns:w16du="http://schemas.microsoft.com/office/word/2023/wordml/word16du" xmlns:w16sdtdh="http://schemas.microsoft.com/office/word/2020/wordml/sdtdatahash" xmlns:w16se="http://schemas.microsoft.com/office/word/2015/wordml/symex" xmlns:wpg="http://schemas.microsoft.com/office/word/2010/wordprocessingGroup" xmlns:wpi="http://schemas.microsoft.com/office/word/2010/wordprocessingInk" xmlns:wne="http://schemas.microsoft.com/office/word/2006/wordml" xmlns:wps="http://schemas.microsoft.com/office/word/2010/wordprocessingShape" mc:Ignorable="w14 w15 w16se w16cid w16 w16cex w16sdtdh w16du wp14">
+  <w:abstractNum xmlns:w="http://schemas.openxmlformats.org/wordprocessingml/2006/main" w:abstractNumId="17">
+    <w:nsid w:val="42dc54d1"/>
+    <w:multiLevelType xmlns:w="http://schemas.openxmlformats.org/wordprocessingml/2006/main" w:val="hybridMultilevel"/>
+    <w:lvl xmlns:w="http://schemas.openxmlformats.org/wordprocessingml/2006/main" w:ilvl="0">
+      <w:start w:val="1"/>
+      <w:numFmt w:val="bullet"/>
+      <w:lvlText w:val=""/>
+      <w:lvlJc w:val="left"/>
+      <w:pPr>
+        <w:ind w:left="720" w:hanging="360"/>
+      </w:pPr>
+      <w:rPr>
+        <w:rFonts w:hint="default" w:ascii="Symbol" w:hAnsi="Symbol"/>
+      </w:rPr>
+    </w:lvl>
+    <w:lvl xmlns:w="http://schemas.openxmlformats.org/wordprocessingml/2006/main" w:ilvl="1">
+      <w:start w:val="1"/>
+      <w:numFmt w:val="bullet"/>
+      <w:lvlText w:val="o"/>
+      <w:lvlJc w:val="left"/>
+      <w:pPr>
+        <w:ind w:left="1440" w:hanging="360"/>
+      </w:pPr>
+      <w:rPr>
+        <w:rFonts w:hint="default" w:ascii="Courier New" w:hAnsi="Courier New"/>
+      </w:rPr>
+    </w:lvl>
+    <w:lvl xmlns:w="http://schemas.openxmlformats.org/wordprocessingml/2006/main" w:ilvl="2">
+      <w:start w:val="1"/>
+      <w:numFmt w:val="bullet"/>
+      <w:lvlText w:val=""/>
+      <w:lvlJc w:val="left"/>
+      <w:pPr>
+        <w:ind w:left="2160" w:hanging="360"/>
+      </w:pPr>
+      <w:rPr>
+        <w:rFonts w:hint="default" w:ascii="Wingdings" w:hAnsi="Wingdings"/>
+      </w:rPr>
+    </w:lvl>
+    <w:lvl xmlns:w="http://schemas.openxmlformats.org/wordprocessingml/2006/main" w:ilvl="3">
+      <w:start w:val="1"/>
+      <w:numFmt w:val="bullet"/>
+      <w:lvlText w:val=""/>
+      <w:lvlJc w:val="left"/>
+      <w:pPr>
+        <w:ind w:left="2880" w:hanging="360"/>
+      </w:pPr>
+      <w:rPr>
+        <w:rFonts w:hint="default" w:ascii="Symbol" w:hAnsi="Symbol"/>
+      </w:rPr>
+    </w:lvl>
+    <w:lvl xmlns:w="http://schemas.openxmlformats.org/wordprocessingml/2006/main" w:ilvl="4">
+      <w:start w:val="1"/>
+      <w:numFmt w:val="bullet"/>
+      <w:lvlText w:val="o"/>
+      <w:lvlJc w:val="left"/>
+      <w:pPr>
+        <w:ind w:left="3600" w:hanging="360"/>
+      </w:pPr>
+      <w:rPr>
+        <w:rFonts w:hint="default" w:ascii="Courier New" w:hAnsi="Courier New"/>
+      </w:rPr>
+    </w:lvl>
+    <w:lvl xmlns:w="http://schemas.openxmlformats.org/wordprocessingml/2006/main" w:ilvl="5">
+      <w:start w:val="1"/>
+      <w:numFmt w:val="bullet"/>
+      <w:lvlText w:val=""/>
+      <w:lvlJc w:val="left"/>
+      <w:pPr>
+        <w:ind w:left="4320" w:hanging="360"/>
+      </w:pPr>
+      <w:rPr>
+        <w:rFonts w:hint="default" w:ascii="Wingdings" w:hAnsi="Wingdings"/>
+      </w:rPr>
+    </w:lvl>
+    <w:lvl xmlns:w="http://schemas.openxmlformats.org/wordprocessingml/2006/main" w:ilvl="6">
+      <w:start w:val="1"/>
+      <w:numFmt w:val="bullet"/>
+      <w:lvlText w:val=""/>
+      <w:lvlJc w:val="left"/>
+      <w:pPr>
+        <w:ind w:left="5040" w:hanging="360"/>
+      </w:pPr>
+      <w:rPr>
+        <w:rFonts w:hint="default" w:ascii="Symbol" w:hAnsi="Symbol"/>
+      </w:rPr>
+    </w:lvl>
+    <w:lvl xmlns:w="http://schemas.openxmlformats.org/wordprocessingml/2006/main" w:ilvl="7">
+      <w:start w:val="1"/>
+      <w:numFmt w:val="bullet"/>
+      <w:lvlText w:val="o"/>
+      <w:lvlJc w:val="left"/>
+      <w:pPr>
+        <w:ind w:left="5760" w:hanging="360"/>
+      </w:pPr>
+      <w:rPr>
+        <w:rFonts w:hint="default" w:ascii="Courier New" w:hAnsi="Courier New"/>
+      </w:rPr>
+    </w:lvl>
+    <w:lvl xmlns:w="http://schemas.openxmlformats.org/wordprocessingml/2006/main" w:ilvl="8">
+      <w:start w:val="1"/>
+      <w:numFmt w:val="bullet"/>
+      <w:lvlText w:val=""/>
+      <w:lvlJc w:val="left"/>
+      <w:pPr>
+        <w:ind w:left="6480" w:hanging="360"/>
+      </w:pPr>
+      <w:rPr>
+        <w:rFonts w:hint="default" w:ascii="Wingdings" w:hAnsi="Wingdings"/>
+      </w:rPr>
+    </w:lvl>
+  </w:abstractNum>
+  <w:abstractNum xmlns:w="http://schemas.openxmlformats.org/wordprocessingml/2006/main" w:abstractNumId="16">
+    <w:nsid w:val="27773c48"/>
+    <w:multiLevelType xmlns:w="http://schemas.openxmlformats.org/wordprocessingml/2006/main" w:val="hybridMultilevel"/>
+    <w:lvl xmlns:w="http://schemas.openxmlformats.org/wordprocessingml/2006/main" w:ilvl="0">
+      <w:start w:val="1"/>
+      <w:numFmt w:val="bullet"/>
+      <w:lvlText w:val=""/>
+      <w:lvlJc w:val="left"/>
+      <w:pPr>
+        <w:ind w:left="720" w:hanging="360"/>
+      </w:pPr>
+      <w:rPr>
+        <w:rFonts w:hint="default" w:ascii="Symbol" w:hAnsi="Symbol"/>
+      </w:rPr>
+    </w:lvl>
+    <w:lvl xmlns:w="http://schemas.openxmlformats.org/wordprocessingml/2006/main" w:ilvl="1">
+      <w:start w:val="1"/>
+      <w:numFmt w:val="bullet"/>
+      <w:lvlText w:val="o"/>
+      <w:lvlJc w:val="left"/>
+      <w:pPr>
+        <w:ind w:left="1440" w:hanging="360"/>
+      </w:pPr>
+      <w:rPr>
+        <w:rFonts w:hint="default" w:ascii="Courier New" w:hAnsi="Courier New"/>
+      </w:rPr>
+    </w:lvl>
+    <w:lvl xmlns:w="http://schemas.openxmlformats.org/wordprocessingml/2006/main" w:ilvl="2">
+      <w:start w:val="1"/>
+      <w:numFmt w:val="bullet"/>
+      <w:lvlText w:val=""/>
+      <w:lvlJc w:val="left"/>
+      <w:pPr>
+        <w:ind w:left="2160" w:hanging="360"/>
+      </w:pPr>
+      <w:rPr>
+        <w:rFonts w:hint="default" w:ascii="Wingdings" w:hAnsi="Wingdings"/>
+      </w:rPr>
+    </w:lvl>
+    <w:lvl xmlns:w="http://schemas.openxmlformats.org/wordprocessingml/2006/main" w:ilvl="3">
+      <w:start w:val="1"/>
+      <w:numFmt w:val="bullet"/>
+      <w:lvlText w:val=""/>
+      <w:lvlJc w:val="left"/>
+      <w:pPr>
+        <w:ind w:left="2880" w:hanging="360"/>
+      </w:pPr>
+      <w:rPr>
+        <w:rFonts w:hint="default" w:ascii="Symbol" w:hAnsi="Symbol"/>
+      </w:rPr>
+    </w:lvl>
+    <w:lvl xmlns:w="http://schemas.openxmlformats.org/wordprocessingml/2006/main" w:ilvl="4">
+      <w:start w:val="1"/>
+      <w:numFmt w:val="bullet"/>
+      <w:lvlText w:val="o"/>
+      <w:lvlJc w:val="left"/>
+      <w:pPr>
+        <w:ind w:left="3600" w:hanging="360"/>
+      </w:pPr>
+      <w:rPr>
+        <w:rFonts w:hint="default" w:ascii="Courier New" w:hAnsi="Courier New"/>
+      </w:rPr>
+    </w:lvl>
+    <w:lvl xmlns:w="http://schemas.openxmlformats.org/wordprocessingml/2006/main" w:ilvl="5">
+      <w:start w:val="1"/>
+      <w:numFmt w:val="bullet"/>
+      <w:lvlText w:val=""/>
+      <w:lvlJc w:val="left"/>
+      <w:pPr>
+        <w:ind w:left="4320" w:hanging="360"/>
+      </w:pPr>
+      <w:rPr>
+        <w:rFonts w:hint="default" w:ascii="Wingdings" w:hAnsi="Wingdings"/>
+      </w:rPr>
+    </w:lvl>
+    <w:lvl xmlns:w="http://schemas.openxmlformats.org/wordprocessingml/2006/main" w:ilvl="6">
+      <w:start w:val="1"/>
+      <w:numFmt w:val="bullet"/>
+      <w:lvlText w:val=""/>
+      <w:lvlJc w:val="left"/>
+      <w:pPr>
+        <w:ind w:left="5040" w:hanging="360"/>
+      </w:pPr>
+      <w:rPr>
+        <w:rFonts w:hint="default" w:ascii="Symbol" w:hAnsi="Symbol"/>
+      </w:rPr>
+    </w:lvl>
+    <w:lvl xmlns:w="http://schemas.openxmlformats.org/wordprocessingml/2006/main" w:ilvl="7">
+      <w:start w:val="1"/>
+      <w:numFmt w:val="bullet"/>
+      <w:lvlText w:val="o"/>
+      <w:lvlJc w:val="left"/>
+      <w:pPr>
+        <w:ind w:left="5760" w:hanging="360"/>
+      </w:pPr>
+      <w:rPr>
+        <w:rFonts w:hint="default" w:ascii="Courier New" w:hAnsi="Courier New"/>
+      </w:rPr>
+    </w:lvl>
+    <w:lvl xmlns:w="http://schemas.openxmlformats.org/wordprocessingml/2006/main" w:ilvl="8">
+      <w:start w:val="1"/>
+      <w:numFmt w:val="bullet"/>
+      <w:lvlText w:val=""/>
+      <w:lvlJc w:val="left"/>
+      <w:pPr>
+        <w:ind w:left="6480" w:hanging="360"/>
+      </w:pPr>
+      <w:rPr>
+        <w:rFonts w:hint="default" w:ascii="Wingdings" w:hAnsi="Wingdings"/>
+      </w:rPr>
+    </w:lvl>
+  </w:abstractNum>
+  <w:abstractNum xmlns:w="http://schemas.openxmlformats.org/wordprocessingml/2006/main" w:abstractNumId="15">
+    <w:nsid w:val="1134552e"/>
+    <w:multiLevelType xmlns:w="http://schemas.openxmlformats.org/wordprocessingml/2006/main" w:val="hybridMultilevel"/>
+    <w:lvl xmlns:w="http://schemas.openxmlformats.org/wordprocessingml/2006/main" w:ilvl="0">
+      <w:start w:val="1"/>
+      <w:numFmt w:val="bullet"/>
+      <w:lvlText w:val=""/>
+      <w:lvlJc w:val="left"/>
+      <w:pPr>
+        <w:ind w:left="720" w:hanging="360"/>
+      </w:pPr>
+      <w:rPr>
+        <w:rFonts w:hint="default" w:ascii="Symbol" w:hAnsi="Symbol"/>
+      </w:rPr>
+    </w:lvl>
+    <w:lvl xmlns:w="http://schemas.openxmlformats.org/wordprocessingml/2006/main" w:ilvl="1">
+      <w:start w:val="1"/>
+      <w:numFmt w:val="bullet"/>
+      <w:lvlText w:val="o"/>
+      <w:lvlJc w:val="left"/>
+      <w:pPr>
+        <w:ind w:left="1440" w:hanging="360"/>
+      </w:pPr>
+      <w:rPr>
+        <w:rFonts w:hint="default" w:ascii="Courier New" w:hAnsi="Courier New"/>
+      </w:rPr>
+    </w:lvl>
+    <w:lvl xmlns:w="http://schemas.openxmlformats.org/wordprocessingml/2006/main" w:ilvl="2">
+      <w:start w:val="1"/>
+      <w:numFmt w:val="bullet"/>
+      <w:lvlText w:val=""/>
+      <w:lvlJc w:val="left"/>
+      <w:pPr>
+        <w:ind w:left="2160" w:hanging="360"/>
+      </w:pPr>
+      <w:rPr>
+        <w:rFonts w:hint="default" w:ascii="Wingdings" w:hAnsi="Wingdings"/>
+      </w:rPr>
+    </w:lvl>
+    <w:lvl xmlns:w="http://schemas.openxmlformats.org/wordprocessingml/2006/main" w:ilvl="3">
+      <w:start w:val="1"/>
+      <w:numFmt w:val="bullet"/>
+      <w:lvlText w:val=""/>
+      <w:lvlJc w:val="left"/>
+      <w:pPr>
+        <w:ind w:left="2880" w:hanging="360"/>
+      </w:pPr>
+      <w:rPr>
+        <w:rFonts w:hint="default" w:ascii="Symbol" w:hAnsi="Symbol"/>
+      </w:rPr>
+    </w:lvl>
+    <w:lvl xmlns:w="http://schemas.openxmlformats.org/wordprocessingml/2006/main" w:ilvl="4">
+      <w:start w:val="1"/>
+      <w:numFmt w:val="bullet"/>
+      <w:lvlText w:val="o"/>
+      <w:lvlJc w:val="left"/>
+      <w:pPr>
+        <w:ind w:left="3600" w:hanging="360"/>
+      </w:pPr>
+      <w:rPr>
+        <w:rFonts w:hint="default" w:ascii="Courier New" w:hAnsi="Courier New"/>
+      </w:rPr>
+    </w:lvl>
+    <w:lvl xmlns:w="http://schemas.openxmlformats.org/wordprocessingml/2006/main" w:ilvl="5">
+      <w:start w:val="1"/>
+      <w:numFmt w:val="bullet"/>
+      <w:lvlText w:val=""/>
+      <w:lvlJc w:val="left"/>
+      <w:pPr>
+        <w:ind w:left="4320" w:hanging="360"/>
+      </w:pPr>
+      <w:rPr>
+        <w:rFonts w:hint="default" w:ascii="Wingdings" w:hAnsi="Wingdings"/>
+      </w:rPr>
+    </w:lvl>
+    <w:lvl xmlns:w="http://schemas.openxmlformats.org/wordprocessingml/2006/main" w:ilvl="6">
+      <w:start w:val="1"/>
+      <w:numFmt w:val="bullet"/>
+      <w:lvlText w:val=""/>
+      <w:lvlJc w:val="left"/>
+      <w:pPr>
+        <w:ind w:left="5040" w:hanging="360"/>
+      </w:pPr>
+      <w:rPr>
+        <w:rFonts w:hint="default" w:ascii="Symbol" w:hAnsi="Symbol"/>
+      </w:rPr>
+    </w:lvl>
+    <w:lvl xmlns:w="http://schemas.openxmlformats.org/wordprocessingml/2006/main" w:ilvl="7">
+      <w:start w:val="1"/>
+      <w:numFmt w:val="bullet"/>
+      <w:lvlText w:val="o"/>
+      <w:lvlJc w:val="left"/>
+      <w:pPr>
+        <w:ind w:left="5760" w:hanging="360"/>
+      </w:pPr>
+      <w:rPr>
+        <w:rFonts w:hint="default" w:ascii="Courier New" w:hAnsi="Courier New"/>
+      </w:rPr>
+    </w:lvl>
+    <w:lvl xmlns:w="http://schemas.openxmlformats.org/wordprocessingml/2006/main" w:ilvl="8">
+      <w:start w:val="1"/>
+      <w:numFmt w:val="bullet"/>
+      <w:lvlText w:val=""/>
+      <w:lvlJc w:val="left"/>
+      <w:pPr>
+        <w:ind w:left="6480" w:hanging="360"/>
+      </w:pPr>
+      <w:rPr>
+        <w:rFonts w:hint="default" w:ascii="Wingdings" w:hAnsi="Wingdings"/>
+      </w:rPr>
+    </w:lvl>
+  </w:abstractNum>
+  <w:abstractNum xmlns:w="http://schemas.openxmlformats.org/wordprocessingml/2006/main" w:abstractNumId="14">
+    <w:nsid w:val="853e48e"/>
+    <w:multiLevelType xmlns:w="http://schemas.openxmlformats.org/wordprocessingml/2006/main" w:val="hybridMultilevel"/>
+    <w:lvl xmlns:w="http://schemas.openxmlformats.org/wordprocessingml/2006/main" w:ilvl="0">
+      <w:start w:val="1"/>
+      <w:numFmt w:val="bullet"/>
+      <w:lvlText w:val=""/>
+      <w:lvlJc w:val="left"/>
+      <w:pPr>
+        <w:ind w:left="720" w:hanging="360"/>
+      </w:pPr>
+      <w:rPr>
+        <w:rFonts w:hint="default" w:ascii="Symbol" w:hAnsi="Symbol"/>
+      </w:rPr>
+    </w:lvl>
+    <w:lvl xmlns:w="http://schemas.openxmlformats.org/wordprocessingml/2006/main" w:ilvl="1">
+      <w:start w:val="1"/>
+      <w:numFmt w:val="bullet"/>
+      <w:lvlText w:val="o"/>
+      <w:lvlJc w:val="left"/>
+      <w:pPr>
+        <w:ind w:left="1440" w:hanging="360"/>
+      </w:pPr>
+      <w:rPr>
+        <w:rFonts w:hint="default" w:ascii="Courier New" w:hAnsi="Courier New"/>
+      </w:rPr>
+    </w:lvl>
+    <w:lvl xmlns:w="http://schemas.openxmlformats.org/wordprocessingml/2006/main" w:ilvl="2">
+      <w:start w:val="1"/>
+      <w:numFmt w:val="bullet"/>
+      <w:lvlText w:val=""/>
+      <w:lvlJc w:val="left"/>
+      <w:pPr>
+        <w:ind w:left="2160" w:hanging="360"/>
+      </w:pPr>
+      <w:rPr>
+        <w:rFonts w:hint="default" w:ascii="Wingdings" w:hAnsi="Wingdings"/>
+      </w:rPr>
+    </w:lvl>
+    <w:lvl xmlns:w="http://schemas.openxmlformats.org/wordprocessingml/2006/main" w:ilvl="3">
+      <w:start w:val="1"/>
+      <w:numFmt w:val="bullet"/>
+      <w:lvlText w:val=""/>
+      <w:lvlJc w:val="left"/>
+      <w:pPr>
+        <w:ind w:left="2880" w:hanging="360"/>
+      </w:pPr>
+      <w:rPr>
+        <w:rFonts w:hint="default" w:ascii="Symbol" w:hAnsi="Symbol"/>
+      </w:rPr>
+    </w:lvl>
+    <w:lvl xmlns:w="http://schemas.openxmlformats.org/wordprocessingml/2006/main" w:ilvl="4">
+      <w:start w:val="1"/>
+      <w:numFmt w:val="bullet"/>
+      <w:lvlText w:val="o"/>
+      <w:lvlJc w:val="left"/>
+      <w:pPr>
+        <w:ind w:left="3600" w:hanging="360"/>
+      </w:pPr>
+      <w:rPr>
+        <w:rFonts w:hint="default" w:ascii="Courier New" w:hAnsi="Courier New"/>
+      </w:rPr>
+    </w:lvl>
+    <w:lvl xmlns:w="http://schemas.openxmlformats.org/wordprocessingml/2006/main" w:ilvl="5">
+      <w:start w:val="1"/>
+      <w:numFmt w:val="bullet"/>
+      <w:lvlText w:val=""/>
+      <w:lvlJc w:val="left"/>
+      <w:pPr>
+        <w:ind w:left="4320" w:hanging="360"/>
+      </w:pPr>
+      <w:rPr>
+        <w:rFonts w:hint="default" w:ascii="Wingdings" w:hAnsi="Wingdings"/>
+      </w:rPr>
+    </w:lvl>
+    <w:lvl xmlns:w="http://schemas.openxmlformats.org/wordprocessingml/2006/main" w:ilvl="6">
+      <w:start w:val="1"/>
+      <w:numFmt w:val="bullet"/>
+      <w:lvlText w:val=""/>
+      <w:lvlJc w:val="left"/>
+      <w:pPr>
+        <w:ind w:left="5040" w:hanging="360"/>
+      </w:pPr>
+      <w:rPr>
+        <w:rFonts w:hint="default" w:ascii="Symbol" w:hAnsi="Symbol"/>
+      </w:rPr>
+    </w:lvl>
+    <w:lvl xmlns:w="http://schemas.openxmlformats.org/wordprocessingml/2006/main" w:ilvl="7">
+      <w:start w:val="1"/>
+      <w:numFmt w:val="bullet"/>
+      <w:lvlText w:val="o"/>
+      <w:lvlJc w:val="left"/>
+      <w:pPr>
+        <w:ind w:left="5760" w:hanging="360"/>
+      </w:pPr>
+      <w:rPr>
+        <w:rFonts w:hint="default" w:ascii="Courier New" w:hAnsi="Courier New"/>
+      </w:rPr>
+    </w:lvl>
+    <w:lvl xmlns:w="http://schemas.openxmlformats.org/wordprocessingml/2006/main" w:ilvl="8">
+      <w:start w:val="1"/>
+      <w:numFmt w:val="bullet"/>
+      <w:lvlText w:val=""/>
+      <w:lvlJc w:val="left"/>
+      <w:pPr>
+        <w:ind w:left="6480" w:hanging="360"/>
+      </w:pPr>
+      <w:rPr>
+        <w:rFonts w:hint="default" w:ascii="Wingdings" w:hAnsi="Wingdings"/>
+      </w:rPr>
+    </w:lvl>
+  </w:abstractNum>
+  <w:abstractNum xmlns:w="http://schemas.openxmlformats.org/wordprocessingml/2006/main" w:abstractNumId="13">
+    <w:nsid w:val="3f6f2c38"/>
+    <w:multiLevelType xmlns:w="http://schemas.openxmlformats.org/wordprocessingml/2006/main" w:val="hybridMultilevel"/>
+    <w:lvl xmlns:w="http://schemas.openxmlformats.org/wordprocessingml/2006/main" w:ilvl="0">
+      <w:start w:val="1"/>
+      <w:numFmt w:val="bullet"/>
+      <w:lvlText w:val=""/>
+      <w:lvlJc w:val="left"/>
+      <w:pPr>
+        <w:ind w:left="720" w:hanging="360"/>
+      </w:pPr>
+      <w:rPr>
+        <w:rFonts w:hint="default" w:ascii="Symbol" w:hAnsi="Symbol"/>
+      </w:rPr>
+    </w:lvl>
+    <w:lvl xmlns:w="http://schemas.openxmlformats.org/wordprocessingml/2006/main" w:ilvl="1">
+      <w:start w:val="1"/>
+      <w:numFmt w:val="bullet"/>
+      <w:lvlText w:val="o"/>
+      <w:lvlJc w:val="left"/>
+      <w:pPr>
+        <w:ind w:left="1440" w:hanging="360"/>
+      </w:pPr>
+      <w:rPr>
+        <w:rFonts w:hint="default" w:ascii="Courier New" w:hAnsi="Courier New"/>
+      </w:rPr>
+    </w:lvl>
+    <w:lvl xmlns:w="http://schemas.openxmlformats.org/wordprocessingml/2006/main" w:ilvl="2">
+      <w:start w:val="1"/>
+      <w:numFmt w:val="bullet"/>
+      <w:lvlText w:val=""/>
+      <w:lvlJc w:val="left"/>
+      <w:pPr>
+        <w:ind w:left="2160" w:hanging="360"/>
+      </w:pPr>
+      <w:rPr>
+        <w:rFonts w:hint="default" w:ascii="Wingdings" w:hAnsi="Wingdings"/>
+      </w:rPr>
+    </w:lvl>
+    <w:lvl xmlns:w="http://schemas.openxmlformats.org/wordprocessingml/2006/main" w:ilvl="3">
+      <w:start w:val="1"/>
+      <w:numFmt w:val="bullet"/>
+      <w:lvlText w:val=""/>
+      <w:lvlJc w:val="left"/>
+      <w:pPr>
+        <w:ind w:left="2880" w:hanging="360"/>
+      </w:pPr>
+      <w:rPr>
+        <w:rFonts w:hint="default" w:ascii="Symbol" w:hAnsi="Symbol"/>
+      </w:rPr>
+    </w:lvl>
+    <w:lvl xmlns:w="http://schemas.openxmlformats.org/wordprocessingml/2006/main" w:ilvl="4">
+      <w:start w:val="1"/>
+      <w:numFmt w:val="bullet"/>
+      <w:lvlText w:val="o"/>
+      <w:lvlJc w:val="left"/>
+      <w:pPr>
+        <w:ind w:left="3600" w:hanging="360"/>
+      </w:pPr>
+      <w:rPr>
+        <w:rFonts w:hint="default" w:ascii="Courier New" w:hAnsi="Courier New"/>
+      </w:rPr>
+    </w:lvl>
+    <w:lvl xmlns:w="http://schemas.openxmlformats.org/wordprocessingml/2006/main" w:ilvl="5">
+      <w:start w:val="1"/>
+      <w:numFmt w:val="bullet"/>
+      <w:lvlText w:val=""/>
+      <w:lvlJc w:val="left"/>
+      <w:pPr>
+        <w:ind w:left="4320" w:hanging="360"/>
+      </w:pPr>
+      <w:rPr>
+        <w:rFonts w:hint="default" w:ascii="Wingdings" w:hAnsi="Wingdings"/>
+      </w:rPr>
+    </w:lvl>
+    <w:lvl xmlns:w="http://schemas.openxmlformats.org/wordprocessingml/2006/main" w:ilvl="6">
+      <w:start w:val="1"/>
+      <w:numFmt w:val="bullet"/>
+      <w:lvlText w:val=""/>
+      <w:lvlJc w:val="left"/>
+      <w:pPr>
+        <w:ind w:left="5040" w:hanging="360"/>
+      </w:pPr>
+      <w:rPr>
+        <w:rFonts w:hint="default" w:ascii="Symbol" w:hAnsi="Symbol"/>
+      </w:rPr>
+    </w:lvl>
+    <w:lvl xmlns:w="http://schemas.openxmlformats.org/wordprocessingml/2006/main" w:ilvl="7">
+      <w:start w:val="1"/>
+      <w:numFmt w:val="bullet"/>
+      <w:lvlText w:val="o"/>
+      <w:lvlJc w:val="left"/>
+      <w:pPr>
+        <w:ind w:left="5760" w:hanging="360"/>
+      </w:pPr>
+      <w:rPr>
+        <w:rFonts w:hint="default" w:ascii="Courier New" w:hAnsi="Courier New"/>
+      </w:rPr>
+    </w:lvl>
+    <w:lvl xmlns:w="http://schemas.openxmlformats.org/wordprocessingml/2006/main" w:ilvl="8">
+      <w:start w:val="1"/>
+      <w:numFmt w:val="bullet"/>
+      <w:lvlText w:val=""/>
+      <w:lvlJc w:val="left"/>
+      <w:pPr>
+        <w:ind w:left="6480" w:hanging="360"/>
+      </w:pPr>
+      <w:rPr>
+        <w:rFonts w:hint="default" w:ascii="Wingdings" w:hAnsi="Wingdings"/>
+      </w:rPr>
+    </w:lvl>
+  </w:abstractNum>
+  <w:abstractNum xmlns:w="http://schemas.openxmlformats.org/wordprocessingml/2006/main" w:abstractNumId="12">
+    <w:nsid w:val="4172a735"/>
+    <w:multiLevelType xmlns:w="http://schemas.openxmlformats.org/wordprocessingml/2006/main" w:val="hybridMultilevel"/>
+    <w:lvl xmlns:w="http://schemas.openxmlformats.org/wordprocessingml/2006/main" w:ilvl="0">
+      <w:start w:val="1"/>
+      <w:numFmt w:val="bullet"/>
+      <w:lvlText w:val=""/>
+      <w:lvlJc w:val="left"/>
+      <w:pPr>
+        <w:ind w:left="720" w:hanging="360"/>
+      </w:pPr>
+      <w:rPr>
+        <w:rFonts w:hint="default" w:ascii="Symbol" w:hAnsi="Symbol"/>
+      </w:rPr>
+    </w:lvl>
+    <w:lvl xmlns:w="http://schemas.openxmlformats.org/wordprocessingml/2006/main" w:ilvl="1">
+      <w:start w:val="1"/>
+      <w:numFmt w:val="bullet"/>
+      <w:lvlText w:val="o"/>
+      <w:lvlJc w:val="left"/>
+      <w:pPr>
+        <w:ind w:left="1440" w:hanging="360"/>
+      </w:pPr>
+      <w:rPr>
+        <w:rFonts w:hint="default" w:ascii="Courier New" w:hAnsi="Courier New"/>
+      </w:rPr>
+    </w:lvl>
+    <w:lvl xmlns:w="http://schemas.openxmlformats.org/wordprocessingml/2006/main" w:ilvl="2">
+      <w:start w:val="1"/>
+      <w:numFmt w:val="bullet"/>
+      <w:lvlText w:val=""/>
+      <w:lvlJc w:val="left"/>
+      <w:pPr>
+        <w:ind w:left="2160" w:hanging="360"/>
+      </w:pPr>
+      <w:rPr>
+        <w:rFonts w:hint="default" w:ascii="Wingdings" w:hAnsi="Wingdings"/>
+      </w:rPr>
+    </w:lvl>
+    <w:lvl xmlns:w="http://schemas.openxmlformats.org/wordprocessingml/2006/main" w:ilvl="3">
+      <w:start w:val="1"/>
+      <w:numFmt w:val="bullet"/>
+      <w:lvlText w:val=""/>
+      <w:lvlJc w:val="left"/>
+      <w:pPr>
+        <w:ind w:left="2880" w:hanging="360"/>
+      </w:pPr>
+      <w:rPr>
+        <w:rFonts w:hint="default" w:ascii="Symbol" w:hAnsi="Symbol"/>
+      </w:rPr>
+    </w:lvl>
+    <w:lvl xmlns:w="http://schemas.openxmlformats.org/wordprocessingml/2006/main" w:ilvl="4">
+      <w:start w:val="1"/>
+      <w:numFmt w:val="bullet"/>
+      <w:lvlText w:val="o"/>
+      <w:lvlJc w:val="left"/>
+      <w:pPr>
+        <w:ind w:left="3600" w:hanging="360"/>
+      </w:pPr>
+      <w:rPr>
+        <w:rFonts w:hint="default" w:ascii="Courier New" w:hAnsi="Courier New"/>
+      </w:rPr>
+    </w:lvl>
+    <w:lvl xmlns:w="http://schemas.openxmlformats.org/wordprocessingml/2006/main" w:ilvl="5">
+      <w:start w:val="1"/>
+      <w:numFmt w:val="bullet"/>
+      <w:lvlText w:val=""/>
+      <w:lvlJc w:val="left"/>
+      <w:pPr>
+        <w:ind w:left="4320" w:hanging="360"/>
+      </w:pPr>
+      <w:rPr>
+        <w:rFonts w:hint="default" w:ascii="Wingdings" w:hAnsi="Wingdings"/>
+      </w:rPr>
+    </w:lvl>
+    <w:lvl xmlns:w="http://schemas.openxmlformats.org/wordprocessingml/2006/main" w:ilvl="6">
+      <w:start w:val="1"/>
+      <w:numFmt w:val="bullet"/>
+      <w:lvlText w:val=""/>
+      <w:lvlJc w:val="left"/>
+      <w:pPr>
+        <w:ind w:left="5040" w:hanging="360"/>
+      </w:pPr>
+      <w:rPr>
+        <w:rFonts w:hint="default" w:ascii="Symbol" w:hAnsi="Symbol"/>
+      </w:rPr>
+    </w:lvl>
+    <w:lvl xmlns:w="http://schemas.openxmlformats.org/wordprocessingml/2006/main" w:ilvl="7">
+      <w:start w:val="1"/>
+      <w:numFmt w:val="bullet"/>
+      <w:lvlText w:val="o"/>
+      <w:lvlJc w:val="left"/>
+      <w:pPr>
+        <w:ind w:left="5760" w:hanging="360"/>
+      </w:pPr>
+      <w:rPr>
+        <w:rFonts w:hint="default" w:ascii="Courier New" w:hAnsi="Courier New"/>
+      </w:rPr>
+    </w:lvl>
+    <w:lvl xmlns:w="http://schemas.openxmlformats.org/wordprocessingml/2006/main" w:ilvl="8">
+      <w:start w:val="1"/>
+      <w:numFmt w:val="bullet"/>
+      <w:lvlText w:val=""/>
+      <w:lvlJc w:val="left"/>
+      <w:pPr>
+        <w:ind w:left="6480" w:hanging="360"/>
+      </w:pPr>
+      <w:rPr>
+        <w:rFonts w:hint="default" w:ascii="Wingdings" w:hAnsi="Wingdings"/>
+      </w:rPr>
+    </w:lvl>
+  </w:abstractNum>
+  <w:abstractNum xmlns:w="http://schemas.openxmlformats.org/wordprocessingml/2006/main" w:abstractNumId="11">
+    <w:nsid w:val="e75f6db"/>
+    <w:multiLevelType xmlns:w="http://schemas.openxmlformats.org/wordprocessingml/2006/main" w:val="hybridMultilevel"/>
+    <w:lvl xmlns:w="http://schemas.openxmlformats.org/wordprocessingml/2006/main" w:ilvl="0">
+      <w:start w:val="1"/>
+      <w:numFmt w:val="bullet"/>
+      <w:lvlText w:val=""/>
+      <w:lvlJc w:val="left"/>
+      <w:pPr>
+        <w:ind w:left="720" w:hanging="360"/>
+      </w:pPr>
+      <w:rPr>
+        <w:rFonts w:hint="default" w:ascii="Symbol" w:hAnsi="Symbol"/>
+      </w:rPr>
+    </w:lvl>
+    <w:lvl xmlns:w="http://schemas.openxmlformats.org/wordprocessingml/2006/main" w:ilvl="1">
+      <w:start w:val="1"/>
+      <w:numFmt w:val="bullet"/>
+      <w:lvlText w:val="o"/>
+      <w:lvlJc w:val="left"/>
+      <w:pPr>
+        <w:ind w:left="1440" w:hanging="360"/>
+      </w:pPr>
+      <w:rPr>
+        <w:rFonts w:hint="default" w:ascii="Courier New" w:hAnsi="Courier New"/>
+      </w:rPr>
+    </w:lvl>
+    <w:lvl xmlns:w="http://schemas.openxmlformats.org/wordprocessingml/2006/main" w:ilvl="2">
+      <w:start w:val="1"/>
+      <w:numFmt w:val="bullet"/>
+      <w:lvlText w:val=""/>
+      <w:lvlJc w:val="left"/>
+      <w:pPr>
+        <w:ind w:left="2160" w:hanging="360"/>
+      </w:pPr>
+      <w:rPr>
+        <w:rFonts w:hint="default" w:ascii="Wingdings" w:hAnsi="Wingdings"/>
+      </w:rPr>
+    </w:lvl>
+    <w:lvl xmlns:w="http://schemas.openxmlformats.org/wordprocessingml/2006/main" w:ilvl="3">
+      <w:start w:val="1"/>
+      <w:numFmt w:val="bullet"/>
+      <w:lvlText w:val=""/>
+      <w:lvlJc w:val="left"/>
+      <w:pPr>
+        <w:ind w:left="2880" w:hanging="360"/>
+      </w:pPr>
+      <w:rPr>
+        <w:rFonts w:hint="default" w:ascii="Symbol" w:hAnsi="Symbol"/>
+      </w:rPr>
+    </w:lvl>
+    <w:lvl xmlns:w="http://schemas.openxmlformats.org/wordprocessingml/2006/main" w:ilvl="4">
+      <w:start w:val="1"/>
+      <w:numFmt w:val="bullet"/>
+      <w:lvlText w:val="o"/>
+      <w:lvlJc w:val="left"/>
+      <w:pPr>
+        <w:ind w:left="3600" w:hanging="360"/>
+      </w:pPr>
+      <w:rPr>
+        <w:rFonts w:hint="default" w:ascii="Courier New" w:hAnsi="Courier New"/>
+      </w:rPr>
+    </w:lvl>
+    <w:lvl xmlns:w="http://schemas.openxmlformats.org/wordprocessingml/2006/main" w:ilvl="5">
+      <w:start w:val="1"/>
+      <w:numFmt w:val="bullet"/>
+      <w:lvlText w:val=""/>
+      <w:lvlJc w:val="left"/>
+      <w:pPr>
+        <w:ind w:left="4320" w:hanging="360"/>
+      </w:pPr>
+      <w:rPr>
+        <w:rFonts w:hint="default" w:ascii="Wingdings" w:hAnsi="Wingdings"/>
+      </w:rPr>
+    </w:lvl>
+    <w:lvl xmlns:w="http://schemas.openxmlformats.org/wordprocessingml/2006/main" w:ilvl="6">
+      <w:start w:val="1"/>
+      <w:numFmt w:val="bullet"/>
+      <w:lvlText w:val=""/>
+      <w:lvlJc w:val="left"/>
+      <w:pPr>
+        <w:ind w:left="5040" w:hanging="360"/>
+      </w:pPr>
+      <w:rPr>
+        <w:rFonts w:hint="default" w:ascii="Symbol" w:hAnsi="Symbol"/>
+      </w:rPr>
+    </w:lvl>
+    <w:lvl xmlns:w="http://schemas.openxmlformats.org/wordprocessingml/2006/main" w:ilvl="7">
+      <w:start w:val="1"/>
+      <w:numFmt w:val="bullet"/>
+      <w:lvlText w:val="o"/>
+      <w:lvlJc w:val="left"/>
+      <w:pPr>
+        <w:ind w:left="5760" w:hanging="360"/>
+      </w:pPr>
+      <w:rPr>
+        <w:rFonts w:hint="default" w:ascii="Courier New" w:hAnsi="Courier New"/>
+      </w:rPr>
+    </w:lvl>
+    <w:lvl xmlns:w="http://schemas.openxmlformats.org/wordprocessingml/2006/main" w:ilvl="8">
+      <w:start w:val="1"/>
+      <w:numFmt w:val="bullet"/>
+      <w:lvlText w:val=""/>
+      <w:lvlJc w:val="left"/>
+      <w:pPr>
+        <w:ind w:left="6480" w:hanging="360"/>
+      </w:pPr>
+      <w:rPr>
+        <w:rFonts w:hint="default" w:ascii="Wingdings" w:hAnsi="Wingdings"/>
+      </w:rPr>
+    </w:lvl>
+  </w:abstractNum>
+  <w:abstractNum xmlns:w="http://schemas.openxmlformats.org/wordprocessingml/2006/main" w:abstractNumId="10">
+    <w:nsid w:val="56bebb36"/>
+    <w:multiLevelType xmlns:w="http://schemas.openxmlformats.org/wordprocessingml/2006/main" w:val="hybridMultilevel"/>
+    <w:lvl xmlns:w="http://schemas.openxmlformats.org/wordprocessingml/2006/main" w:ilvl="0">
+      <w:start w:val="1"/>
+      <w:numFmt w:val="bullet"/>
+      <w:lvlText w:val=""/>
+      <w:lvlJc w:val="left"/>
+      <w:pPr>
+        <w:ind w:left="720" w:hanging="360"/>
+      </w:pPr>
+      <w:rPr>
+        <w:rFonts w:hint="default" w:ascii="Symbol" w:hAnsi="Symbol"/>
+      </w:rPr>
+    </w:lvl>
+    <w:lvl xmlns:w="http://schemas.openxmlformats.org/wordprocessingml/2006/main" w:ilvl="1">
+      <w:start w:val="1"/>
+      <w:numFmt w:val="bullet"/>
+      <w:lvlText w:val="o"/>
+      <w:lvlJc w:val="left"/>
+      <w:pPr>
+        <w:ind w:left="1440" w:hanging="360"/>
+      </w:pPr>
+      <w:rPr>
+        <w:rFonts w:hint="default" w:ascii="Courier New" w:hAnsi="Courier New"/>
+      </w:rPr>
+    </w:lvl>
+    <w:lvl xmlns:w="http://schemas.openxmlformats.org/wordprocessingml/2006/main" w:ilvl="2">
+      <w:start w:val="1"/>
+      <w:numFmt w:val="bullet"/>
+      <w:lvlText w:val=""/>
+      <w:lvlJc w:val="left"/>
+      <w:pPr>
+        <w:ind w:left="2160" w:hanging="360"/>
+      </w:pPr>
+      <w:rPr>
+        <w:rFonts w:hint="default" w:ascii="Wingdings" w:hAnsi="Wingdings"/>
+      </w:rPr>
+    </w:lvl>
+    <w:lvl xmlns:w="http://schemas.openxmlformats.org/wordprocessingml/2006/main" w:ilvl="3">
+      <w:start w:val="1"/>
+      <w:numFmt w:val="bullet"/>
+      <w:lvlText w:val=""/>
+      <w:lvlJc w:val="left"/>
+      <w:pPr>
+        <w:ind w:left="2880" w:hanging="360"/>
+      </w:pPr>
+      <w:rPr>
+        <w:rFonts w:hint="default" w:ascii="Symbol" w:hAnsi="Symbol"/>
+      </w:rPr>
+    </w:lvl>
+    <w:lvl xmlns:w="http://schemas.openxmlformats.org/wordprocessingml/2006/main" w:ilvl="4">
+      <w:start w:val="1"/>
+      <w:numFmt w:val="bullet"/>
+      <w:lvlText w:val="o"/>
+      <w:lvlJc w:val="left"/>
+      <w:pPr>
+        <w:ind w:left="3600" w:hanging="360"/>
+      </w:pPr>
+      <w:rPr>
+        <w:rFonts w:hint="default" w:ascii="Courier New" w:hAnsi="Courier New"/>
+      </w:rPr>
+    </w:lvl>
+    <w:lvl xmlns:w="http://schemas.openxmlformats.org/wordprocessingml/2006/main" w:ilvl="5">
+      <w:start w:val="1"/>
+      <w:numFmt w:val="bullet"/>
+      <w:lvlText w:val=""/>
+      <w:lvlJc w:val="left"/>
+      <w:pPr>
+        <w:ind w:left="4320" w:hanging="360"/>
+      </w:pPr>
+      <w:rPr>
+        <w:rFonts w:hint="default" w:ascii="Wingdings" w:hAnsi="Wingdings"/>
+      </w:rPr>
+    </w:lvl>
+    <w:lvl xmlns:w="http://schemas.openxmlformats.org/wordprocessingml/2006/main" w:ilvl="6">
+      <w:start w:val="1"/>
+      <w:numFmt w:val="bullet"/>
+      <w:lvlText w:val=""/>
+      <w:lvlJc w:val="left"/>
+      <w:pPr>
+        <w:ind w:left="5040" w:hanging="360"/>
+      </w:pPr>
+      <w:rPr>
+        <w:rFonts w:hint="default" w:ascii="Symbol" w:hAnsi="Symbol"/>
+      </w:rPr>
+    </w:lvl>
+    <w:lvl xmlns:w="http://schemas.openxmlformats.org/wordprocessingml/2006/main" w:ilvl="7">
+      <w:start w:val="1"/>
+      <w:numFmt w:val="bullet"/>
+      <w:lvlText w:val="o"/>
+      <w:lvlJc w:val="left"/>
+      <w:pPr>
+        <w:ind w:left="5760" w:hanging="360"/>
+      </w:pPr>
+      <w:rPr>
+        <w:rFonts w:hint="default" w:ascii="Courier New" w:hAnsi="Courier New"/>
+      </w:rPr>
+    </w:lvl>
+    <w:lvl xmlns:w="http://schemas.openxmlformats.org/wordprocessingml/2006/main" w:ilvl="8">
+      <w:start w:val="1"/>
+      <w:numFmt w:val="bullet"/>
+      <w:lvlText w:val=""/>
+      <w:lvlJc w:val="left"/>
+      <w:pPr>
+        <w:ind w:left="6480" w:hanging="360"/>
+      </w:pPr>
+      <w:rPr>
+        <w:rFonts w:hint="default" w:ascii="Wingdings" w:hAnsi="Wingdings"/>
+      </w:rPr>
+    </w:lvl>
+  </w:abstractNum>
+  <w:abstractNum xmlns:w="http://schemas.openxmlformats.org/wordprocessingml/2006/main" w:abstractNumId="9">
+    <w:nsid w:val="532a8f9"/>
+    <w:multiLevelType xmlns:w="http://schemas.openxmlformats.org/wordprocessingml/2006/main" w:val="hybridMultilevel"/>
+    <w:lvl xmlns:w="http://schemas.openxmlformats.org/wordprocessingml/2006/main" w:ilvl="0">
+      <w:start w:val="1"/>
+      <w:numFmt w:val="bullet"/>
+      <w:lvlText w:val=""/>
+      <w:lvlJc w:val="left"/>
+      <w:pPr>
+        <w:ind w:left="720" w:hanging="360"/>
+      </w:pPr>
+      <w:rPr>
+        <w:rFonts w:hint="default" w:ascii="Symbol" w:hAnsi="Symbol"/>
+      </w:rPr>
+    </w:lvl>
+    <w:lvl xmlns:w="http://schemas.openxmlformats.org/wordprocessingml/2006/main" w:ilvl="1">
+      <w:start w:val="1"/>
+      <w:numFmt w:val="bullet"/>
+      <w:lvlText w:val="o"/>
+      <w:lvlJc w:val="left"/>
+      <w:pPr>
+        <w:ind w:left="1440" w:hanging="360"/>
+      </w:pPr>
+      <w:rPr>
+        <w:rFonts w:hint="default" w:ascii="Courier New" w:hAnsi="Courier New"/>
+      </w:rPr>
+    </w:lvl>
+    <w:lvl xmlns:w="http://schemas.openxmlformats.org/wordprocessingml/2006/main" w:ilvl="2">
+      <w:start w:val="1"/>
+      <w:numFmt w:val="bullet"/>
+      <w:lvlText w:val=""/>
+      <w:lvlJc w:val="left"/>
+      <w:pPr>
+        <w:ind w:left="2160" w:hanging="360"/>
+      </w:pPr>
+      <w:rPr>
+        <w:rFonts w:hint="default" w:ascii="Wingdings" w:hAnsi="Wingdings"/>
+      </w:rPr>
+    </w:lvl>
+    <w:lvl xmlns:w="http://schemas.openxmlformats.org/wordprocessingml/2006/main" w:ilvl="3">
+      <w:start w:val="1"/>
+      <w:numFmt w:val="bullet"/>
+      <w:lvlText w:val=""/>
+      <w:lvlJc w:val="left"/>
+      <w:pPr>
+        <w:ind w:left="2880" w:hanging="360"/>
+      </w:pPr>
+      <w:rPr>
+        <w:rFonts w:hint="default" w:ascii="Symbol" w:hAnsi="Symbol"/>
+      </w:rPr>
+    </w:lvl>
+    <w:lvl xmlns:w="http://schemas.openxmlformats.org/wordprocessingml/2006/main" w:ilvl="4">
+      <w:start w:val="1"/>
+      <w:numFmt w:val="bullet"/>
+      <w:lvlText w:val="o"/>
+      <w:lvlJc w:val="left"/>
+      <w:pPr>
+        <w:ind w:left="3600" w:hanging="360"/>
+      </w:pPr>
+      <w:rPr>
+        <w:rFonts w:hint="default" w:ascii="Courier New" w:hAnsi="Courier New"/>
+      </w:rPr>
+    </w:lvl>
+    <w:lvl xmlns:w="http://schemas.openxmlformats.org/wordprocessingml/2006/main" w:ilvl="5">
+      <w:start w:val="1"/>
+      <w:numFmt w:val="bullet"/>
+      <w:lvlText w:val=""/>
+      <w:lvlJc w:val="left"/>
+      <w:pPr>
+        <w:ind w:left="4320" w:hanging="360"/>
+      </w:pPr>
+      <w:rPr>
+        <w:rFonts w:hint="default" w:ascii="Wingdings" w:hAnsi="Wingdings"/>
+      </w:rPr>
+    </w:lvl>
+    <w:lvl xmlns:w="http://schemas.openxmlformats.org/wordprocessingml/2006/main" w:ilvl="6">
+      <w:start w:val="1"/>
+      <w:numFmt w:val="bullet"/>
+      <w:lvlText w:val=""/>
+      <w:lvlJc w:val="left"/>
+      <w:pPr>
+        <w:ind w:left="5040" w:hanging="360"/>
+      </w:pPr>
+      <w:rPr>
+        <w:rFonts w:hint="default" w:ascii="Symbol" w:hAnsi="Symbol"/>
+      </w:rPr>
+    </w:lvl>
+    <w:lvl xmlns:w="http://schemas.openxmlformats.org/wordprocessingml/2006/main" w:ilvl="7">
+      <w:start w:val="1"/>
+      <w:numFmt w:val="bullet"/>
+      <w:lvlText w:val="o"/>
+      <w:lvlJc w:val="left"/>
+      <w:pPr>
+        <w:ind w:left="5760" w:hanging="360"/>
+      </w:pPr>
+      <w:rPr>
+        <w:rFonts w:hint="default" w:ascii="Courier New" w:hAnsi="Courier New"/>
+      </w:rPr>
+    </w:lvl>
+    <w:lvl xmlns:w="http://schemas.openxmlformats.org/wordprocessingml/2006/main" w:ilvl="8">
+      <w:start w:val="1"/>
+      <w:numFmt w:val="bullet"/>
+      <w:lvlText w:val=""/>
+      <w:lvlJc w:val="left"/>
+      <w:pPr>
+        <w:ind w:left="6480" w:hanging="360"/>
+      </w:pPr>
+      <w:rPr>
+        <w:rFonts w:hint="default" w:ascii="Wingdings" w:hAnsi="Wingdings"/>
+      </w:rPr>
+    </w:lvl>
+  </w:abstractNum>
+  <w:abstractNum xmlns:w="http://schemas.openxmlformats.org/wordprocessingml/2006/main" w:abstractNumId="8">
+    <w:nsid w:val="5bca5f7a"/>
+    <w:multiLevelType xmlns:w="http://schemas.openxmlformats.org/wordprocessingml/2006/main" w:val="hybridMultilevel"/>
+    <w:lvl xmlns:w="http://schemas.openxmlformats.org/wordprocessingml/2006/main" w:ilvl="0">
+      <w:start w:val="1"/>
+      <w:numFmt w:val="bullet"/>
+      <w:lvlText w:val=""/>
+      <w:lvlJc w:val="left"/>
+      <w:pPr>
+        <w:ind w:left="720" w:hanging="360"/>
+      </w:pPr>
+      <w:rPr>
+        <w:rFonts w:hint="default" w:ascii="Symbol" w:hAnsi="Symbol"/>
+      </w:rPr>
+    </w:lvl>
+    <w:lvl xmlns:w="http://schemas.openxmlformats.org/wordprocessingml/2006/main" w:ilvl="1">
+      <w:start w:val="1"/>
+      <w:numFmt w:val="bullet"/>
+      <w:lvlText w:val="o"/>
+      <w:lvlJc w:val="left"/>
+      <w:pPr>
+        <w:ind w:left="1440" w:hanging="360"/>
+      </w:pPr>
+      <w:rPr>
+        <w:rFonts w:hint="default" w:ascii="Courier New" w:hAnsi="Courier New"/>
+      </w:rPr>
+    </w:lvl>
+    <w:lvl xmlns:w="http://schemas.openxmlformats.org/wordprocessingml/2006/main" w:ilvl="2">
+      <w:start w:val="1"/>
+      <w:numFmt w:val="bullet"/>
+      <w:lvlText w:val=""/>
+      <w:lvlJc w:val="left"/>
+      <w:pPr>
+        <w:ind w:left="2160" w:hanging="360"/>
+      </w:pPr>
+      <w:rPr>
+        <w:rFonts w:hint="default" w:ascii="Wingdings" w:hAnsi="Wingdings"/>
+      </w:rPr>
+    </w:lvl>
+    <w:lvl xmlns:w="http://schemas.openxmlformats.org/wordprocessingml/2006/main" w:ilvl="3">
+      <w:start w:val="1"/>
+      <w:numFmt w:val="bullet"/>
+      <w:lvlText w:val=""/>
+      <w:lvlJc w:val="left"/>
+      <w:pPr>
+        <w:ind w:left="2880" w:hanging="360"/>
+      </w:pPr>
+      <w:rPr>
+        <w:rFonts w:hint="default" w:ascii="Symbol" w:hAnsi="Symbol"/>
+      </w:rPr>
+    </w:lvl>
+    <w:lvl xmlns:w="http://schemas.openxmlformats.org/wordprocessingml/2006/main" w:ilvl="4">
+      <w:start w:val="1"/>
+      <w:numFmt w:val="bullet"/>
+      <w:lvlText w:val="o"/>
+      <w:lvlJc w:val="left"/>
+      <w:pPr>
+        <w:ind w:left="3600" w:hanging="360"/>
+      </w:pPr>
+      <w:rPr>
+        <w:rFonts w:hint="default" w:ascii="Courier New" w:hAnsi="Courier New"/>
+      </w:rPr>
+    </w:lvl>
+    <w:lvl xmlns:w="http://schemas.openxmlformats.org/wordprocessingml/2006/main" w:ilvl="5">
+      <w:start w:val="1"/>
+      <w:numFmt w:val="bullet"/>
+      <w:lvlText w:val=""/>
+      <w:lvlJc w:val="left"/>
+      <w:pPr>
+        <w:ind w:left="4320" w:hanging="360"/>
+      </w:pPr>
+      <w:rPr>
+        <w:rFonts w:hint="default" w:ascii="Wingdings" w:hAnsi="Wingdings"/>
+      </w:rPr>
+    </w:lvl>
+    <w:lvl xmlns:w="http://schemas.openxmlformats.org/wordprocessingml/2006/main" w:ilvl="6">
+      <w:start w:val="1"/>
+      <w:numFmt w:val="bullet"/>
+      <w:lvlText w:val=""/>
+      <w:lvlJc w:val="left"/>
+      <w:pPr>
+        <w:ind w:left="5040" w:hanging="360"/>
+      </w:pPr>
+      <w:rPr>
+        <w:rFonts w:hint="default" w:ascii="Symbol" w:hAnsi="Symbol"/>
+      </w:rPr>
+    </w:lvl>
+    <w:lvl xmlns:w="http://schemas.openxmlformats.org/wordprocessingml/2006/main" w:ilvl="7">
+      <w:start w:val="1"/>
+      <w:numFmt w:val="bullet"/>
+      <w:lvlText w:val="o"/>
+      <w:lvlJc w:val="left"/>
+      <w:pPr>
+        <w:ind w:left="5760" w:hanging="360"/>
+      </w:pPr>
+      <w:rPr>
+        <w:rFonts w:hint="default" w:ascii="Courier New" w:hAnsi="Courier New"/>
+      </w:rPr>
+    </w:lvl>
+    <w:lvl xmlns:w="http://schemas.openxmlformats.org/wordprocessingml/2006/main" w:ilvl="8">
+      <w:start w:val="1"/>
+      <w:numFmt w:val="bullet"/>
+      <w:lvlText w:val=""/>
+      <w:lvlJc w:val="left"/>
+      <w:pPr>
+        <w:ind w:left="6480" w:hanging="360"/>
+      </w:pPr>
+      <w:rPr>
+        <w:rFonts w:hint="default" w:ascii="Wingdings" w:hAnsi="Wingdings"/>
+      </w:rPr>
+    </w:lvl>
+  </w:abstractNum>
+  <w:abstractNum xmlns:w="http://schemas.openxmlformats.org/wordprocessingml/2006/main" w:abstractNumId="7">
+    <w:nsid w:val="208b1dfd"/>
+    <w:multiLevelType xmlns:w="http://schemas.openxmlformats.org/wordprocessingml/2006/main" w:val="hybridMultilevel"/>
+    <w:lvl xmlns:w="http://schemas.openxmlformats.org/wordprocessingml/2006/main" w:ilvl="0">
+      <w:start w:val="1"/>
+      <w:numFmt w:val="bullet"/>
+      <w:lvlText w:val=""/>
+      <w:lvlJc w:val="left"/>
+      <w:pPr>
+        <w:ind w:left="720" w:hanging="360"/>
+      </w:pPr>
+      <w:rPr>
+        <w:rFonts w:hint="default" w:ascii="Symbol" w:hAnsi="Symbol"/>
+      </w:rPr>
+    </w:lvl>
+    <w:lvl xmlns:w="http://schemas.openxmlformats.org/wordprocessingml/2006/main" w:ilvl="1">
+      <w:start w:val="1"/>
+      <w:numFmt w:val="bullet"/>
+      <w:lvlText w:val="o"/>
+      <w:lvlJc w:val="left"/>
+      <w:pPr>
+        <w:ind w:left="1440" w:hanging="360"/>
+      </w:pPr>
+      <w:rPr>
+        <w:rFonts w:hint="default" w:ascii="Courier New" w:hAnsi="Courier New"/>
+      </w:rPr>
+    </w:lvl>
+    <w:lvl xmlns:w="http://schemas.openxmlformats.org/wordprocessingml/2006/main" w:ilvl="2">
+      <w:start w:val="1"/>
+      <w:numFmt w:val="bullet"/>
+      <w:lvlText w:val=""/>
+      <w:lvlJc w:val="left"/>
+      <w:pPr>
+        <w:ind w:left="2160" w:hanging="360"/>
+      </w:pPr>
+      <w:rPr>
+        <w:rFonts w:hint="default" w:ascii="Wingdings" w:hAnsi="Wingdings"/>
+      </w:rPr>
+    </w:lvl>
+    <w:lvl xmlns:w="http://schemas.openxmlformats.org/wordprocessingml/2006/main" w:ilvl="3">
+      <w:start w:val="1"/>
+      <w:numFmt w:val="bullet"/>
+      <w:lvlText w:val=""/>
+      <w:lvlJc w:val="left"/>
+      <w:pPr>
+        <w:ind w:left="2880" w:hanging="360"/>
+      </w:pPr>
+      <w:rPr>
+        <w:rFonts w:hint="default" w:ascii="Symbol" w:hAnsi="Symbol"/>
+      </w:rPr>
+    </w:lvl>
+    <w:lvl xmlns:w="http://schemas.openxmlformats.org/wordprocessingml/2006/main" w:ilvl="4">
+      <w:start w:val="1"/>
+      <w:numFmt w:val="bullet"/>
+      <w:lvlText w:val="o"/>
+      <w:lvlJc w:val="left"/>
+      <w:pPr>
+        <w:ind w:left="3600" w:hanging="360"/>
+      </w:pPr>
+      <w:rPr>
+        <w:rFonts w:hint="default" w:ascii="Courier New" w:hAnsi="Courier New"/>
+      </w:rPr>
+    </w:lvl>
+    <w:lvl xmlns:w="http://schemas.openxmlformats.org/wordprocessingml/2006/main" w:ilvl="5">
+      <w:start w:val="1"/>
+      <w:numFmt w:val="bullet"/>
+      <w:lvlText w:val=""/>
+      <w:lvlJc w:val="left"/>
+      <w:pPr>
+        <w:ind w:left="4320" w:hanging="360"/>
+      </w:pPr>
+      <w:rPr>
+        <w:rFonts w:hint="default" w:ascii="Wingdings" w:hAnsi="Wingdings"/>
+      </w:rPr>
+    </w:lvl>
+    <w:lvl xmlns:w="http://schemas.openxmlformats.org/wordprocessingml/2006/main" w:ilvl="6">
+      <w:start w:val="1"/>
+      <w:numFmt w:val="bullet"/>
+      <w:lvlText w:val=""/>
+      <w:lvlJc w:val="left"/>
+      <w:pPr>
+        <w:ind w:left="5040" w:hanging="360"/>
+      </w:pPr>
+      <w:rPr>
+        <w:rFonts w:hint="default" w:ascii="Symbol" w:hAnsi="Symbol"/>
+      </w:rPr>
+    </w:lvl>
+    <w:lvl xmlns:w="http://schemas.openxmlformats.org/wordprocessingml/2006/main" w:ilvl="7">
+      <w:start w:val="1"/>
+      <w:numFmt w:val="bullet"/>
+      <w:lvlText w:val="o"/>
+      <w:lvlJc w:val="left"/>
+      <w:pPr>
+        <w:ind w:left="5760" w:hanging="360"/>
+      </w:pPr>
+      <w:rPr>
+        <w:rFonts w:hint="default" w:ascii="Courier New" w:hAnsi="Courier New"/>
+      </w:rPr>
+    </w:lvl>
+    <w:lvl xmlns:w="http://schemas.openxmlformats.org/wordprocessingml/2006/main" w:ilvl="8">
+      <w:start w:val="1"/>
+      <w:numFmt w:val="bullet"/>
+      <w:lvlText w:val=""/>
+      <w:lvlJc w:val="left"/>
+      <w:pPr>
+        <w:ind w:left="6480" w:hanging="360"/>
+      </w:pPr>
+      <w:rPr>
+        <w:rFonts w:hint="default" w:ascii="Wingdings" w:hAnsi="Wingdings"/>
+      </w:rPr>
+    </w:lvl>
+  </w:abstractNum>
+  <w:abstractNum xmlns:w="http://schemas.openxmlformats.org/wordprocessingml/2006/main" w:abstractNumId="6">
+    <w:nsid w:val="44a7b173"/>
+    <w:multiLevelType xmlns:w="http://schemas.openxmlformats.org/wordprocessingml/2006/main" w:val="hybridMultilevel"/>
+    <w:lvl xmlns:w="http://schemas.openxmlformats.org/wordprocessingml/2006/main" w:ilvl="0">
+      <w:start w:val="1"/>
+      <w:numFmt w:val="bullet"/>
+      <w:lvlText w:val=""/>
+      <w:lvlJc w:val="left"/>
+      <w:pPr>
+        <w:ind w:left="720" w:hanging="360"/>
+      </w:pPr>
+      <w:rPr>
+        <w:rFonts w:hint="default" w:ascii="Symbol" w:hAnsi="Symbol"/>
+      </w:rPr>
+    </w:lvl>
+    <w:lvl xmlns:w="http://schemas.openxmlformats.org/wordprocessingml/2006/main" w:ilvl="1">
+      <w:start w:val="1"/>
+      <w:numFmt w:val="bullet"/>
+      <w:lvlText w:val="o"/>
+      <w:lvlJc w:val="left"/>
+      <w:pPr>
+        <w:ind w:left="1440" w:hanging="360"/>
+      </w:pPr>
+      <w:rPr>
+        <w:rFonts w:hint="default" w:ascii="Courier New" w:hAnsi="Courier New"/>
+      </w:rPr>
+    </w:lvl>
+    <w:lvl xmlns:w="http://schemas.openxmlformats.org/wordprocessingml/2006/main" w:ilvl="2">
+      <w:start w:val="1"/>
+      <w:numFmt w:val="bullet"/>
+      <w:lvlText w:val=""/>
+      <w:lvlJc w:val="left"/>
+      <w:pPr>
+        <w:ind w:left="2160" w:hanging="360"/>
+      </w:pPr>
+      <w:rPr>
+        <w:rFonts w:hint="default" w:ascii="Wingdings" w:hAnsi="Wingdings"/>
+      </w:rPr>
+    </w:lvl>
+    <w:lvl xmlns:w="http://schemas.openxmlformats.org/wordprocessingml/2006/main" w:ilvl="3">
+      <w:start w:val="1"/>
+      <w:numFmt w:val="bullet"/>
+      <w:lvlText w:val=""/>
+      <w:lvlJc w:val="left"/>
+      <w:pPr>
+        <w:ind w:left="2880" w:hanging="360"/>
+      </w:pPr>
+      <w:rPr>
+        <w:rFonts w:hint="default" w:ascii="Symbol" w:hAnsi="Symbol"/>
+      </w:rPr>
+    </w:lvl>
+    <w:lvl xmlns:w="http://schemas.openxmlformats.org/wordprocessingml/2006/main" w:ilvl="4">
+      <w:start w:val="1"/>
+      <w:numFmt w:val="bullet"/>
+      <w:lvlText w:val="o"/>
+      <w:lvlJc w:val="left"/>
+      <w:pPr>
+        <w:ind w:left="3600" w:hanging="360"/>
+      </w:pPr>
+      <w:rPr>
+        <w:rFonts w:hint="default" w:ascii="Courier New" w:hAnsi="Courier New"/>
+      </w:rPr>
+    </w:lvl>
+    <w:lvl xmlns:w="http://schemas.openxmlformats.org/wordprocessingml/2006/main" w:ilvl="5">
+      <w:start w:val="1"/>
+      <w:numFmt w:val="bullet"/>
+      <w:lvlText w:val=""/>
+      <w:lvlJc w:val="left"/>
+      <w:pPr>
+        <w:ind w:left="4320" w:hanging="360"/>
+      </w:pPr>
+      <w:rPr>
+        <w:rFonts w:hint="default" w:ascii="Wingdings" w:hAnsi="Wingdings"/>
+      </w:rPr>
+    </w:lvl>
+    <w:lvl xmlns:w="http://schemas.openxmlformats.org/wordprocessingml/2006/main" w:ilvl="6">
+      <w:start w:val="1"/>
+      <w:numFmt w:val="bullet"/>
+      <w:lvlText w:val=""/>
+      <w:lvlJc w:val="left"/>
+      <w:pPr>
+        <w:ind w:left="5040" w:hanging="360"/>
+      </w:pPr>
+      <w:rPr>
+        <w:rFonts w:hint="default" w:ascii="Symbol" w:hAnsi="Symbol"/>
+      </w:rPr>
+    </w:lvl>
+    <w:lvl xmlns:w="http://schemas.openxmlformats.org/wordprocessingml/2006/main" w:ilvl="7">
+      <w:start w:val="1"/>
+      <w:numFmt w:val="bullet"/>
+      <w:lvlText w:val="o"/>
+      <w:lvlJc w:val="left"/>
+      <w:pPr>
+        <w:ind w:left="5760" w:hanging="360"/>
+      </w:pPr>
+      <w:rPr>
+        <w:rFonts w:hint="default" w:ascii="Courier New" w:hAnsi="Courier New"/>
+      </w:rPr>
+    </w:lvl>
+    <w:lvl xmlns:w="http://schemas.openxmlformats.org/wordprocessingml/2006/main" w:ilvl="8">
+      <w:start w:val="1"/>
+      <w:numFmt w:val="bullet"/>
+      <w:lvlText w:val=""/>
+      <w:lvlJc w:val="left"/>
+      <w:pPr>
+        <w:ind w:left="6480" w:hanging="360"/>
+      </w:pPr>
+      <w:rPr>
+        <w:rFonts w:hint="default" w:ascii="Wingdings" w:hAnsi="Wingdings"/>
+      </w:rPr>
+    </w:lvl>
+  </w:abstractNum>
+  <w:abstractNum xmlns:w="http://schemas.openxmlformats.org/wordprocessingml/2006/main" w:abstractNumId="5">
+    <w:nsid w:val="487ecbd1"/>
+    <w:multiLevelType xmlns:w="http://schemas.openxmlformats.org/wordprocessingml/2006/main" w:val="hybridMultilevel"/>
+    <w:lvl xmlns:w="http://schemas.openxmlformats.org/wordprocessingml/2006/main" w:ilvl="0">
+      <w:start w:val="1"/>
+      <w:numFmt w:val="bullet"/>
+      <w:lvlText w:val=""/>
+      <w:lvlJc w:val="left"/>
+      <w:pPr>
+        <w:ind w:left="720" w:hanging="360"/>
+      </w:pPr>
+      <w:rPr>
+        <w:rFonts w:hint="default" w:ascii="Symbol" w:hAnsi="Symbol"/>
+      </w:rPr>
+    </w:lvl>
+    <w:lvl xmlns:w="http://schemas.openxmlformats.org/wordprocessingml/2006/main" w:ilvl="1">
+      <w:start w:val="1"/>
+      <w:numFmt w:val="bullet"/>
+      <w:lvlText w:val="o"/>
+      <w:lvlJc w:val="left"/>
+      <w:pPr>
+        <w:ind w:left="1440" w:hanging="360"/>
+      </w:pPr>
+      <w:rPr>
+        <w:rFonts w:hint="default" w:ascii="Courier New" w:hAnsi="Courier New"/>
+      </w:rPr>
+    </w:lvl>
+    <w:lvl xmlns:w="http://schemas.openxmlformats.org/wordprocessingml/2006/main" w:ilvl="2">
+      <w:start w:val="1"/>
+      <w:numFmt w:val="bullet"/>
+      <w:lvlText w:val=""/>
+      <w:lvlJc w:val="left"/>
+      <w:pPr>
+        <w:ind w:left="2160" w:hanging="360"/>
+      </w:pPr>
+      <w:rPr>
+        <w:rFonts w:hint="default" w:ascii="Wingdings" w:hAnsi="Wingdings"/>
+      </w:rPr>
+    </w:lvl>
+    <w:lvl xmlns:w="http://schemas.openxmlformats.org/wordprocessingml/2006/main" w:ilvl="3">
+      <w:start w:val="1"/>
+      <w:numFmt w:val="bullet"/>
+      <w:lvlText w:val=""/>
+      <w:lvlJc w:val="left"/>
+      <w:pPr>
+        <w:ind w:left="2880" w:hanging="360"/>
+      </w:pPr>
+      <w:rPr>
+        <w:rFonts w:hint="default" w:ascii="Symbol" w:hAnsi="Symbol"/>
+      </w:rPr>
+    </w:lvl>
+    <w:lvl xmlns:w="http://schemas.openxmlformats.org/wordprocessingml/2006/main" w:ilvl="4">
+      <w:start w:val="1"/>
+      <w:numFmt w:val="bullet"/>
+      <w:lvlText w:val="o"/>
+      <w:lvlJc w:val="left"/>
+      <w:pPr>
+        <w:ind w:left="3600" w:hanging="360"/>
+      </w:pPr>
+      <w:rPr>
+        <w:rFonts w:hint="default" w:ascii="Courier New" w:hAnsi="Courier New"/>
+      </w:rPr>
+    </w:lvl>
+    <w:lvl xmlns:w="http://schemas.openxmlformats.org/wordprocessingml/2006/main" w:ilvl="5">
+      <w:start w:val="1"/>
+      <w:numFmt w:val="bullet"/>
+      <w:lvlText w:val=""/>
+      <w:lvlJc w:val="left"/>
+      <w:pPr>
+        <w:ind w:left="4320" w:hanging="360"/>
+      </w:pPr>
+      <w:rPr>
+        <w:rFonts w:hint="default" w:ascii="Wingdings" w:hAnsi="Wingdings"/>
+      </w:rPr>
+    </w:lvl>
+    <w:lvl xmlns:w="http://schemas.openxmlformats.org/wordprocessingml/2006/main" w:ilvl="6">
+      <w:start w:val="1"/>
+      <w:numFmt w:val="bullet"/>
+      <w:lvlText w:val=""/>
+      <w:lvlJc w:val="left"/>
+      <w:pPr>
+        <w:ind w:left="5040" w:hanging="360"/>
+      </w:pPr>
+      <w:rPr>
+        <w:rFonts w:hint="default" w:ascii="Symbol" w:hAnsi="Symbol"/>
+      </w:rPr>
+    </w:lvl>
+    <w:lvl xmlns:w="http://schemas.openxmlformats.org/wordprocessingml/2006/main" w:ilvl="7">
+      <w:start w:val="1"/>
+      <w:numFmt w:val="bullet"/>
+      <w:lvlText w:val="o"/>
+      <w:lvlJc w:val="left"/>
+      <w:pPr>
+        <w:ind w:left="5760" w:hanging="360"/>
+      </w:pPr>
+      <w:rPr>
+        <w:rFonts w:hint="default" w:ascii="Courier New" w:hAnsi="Courier New"/>
+      </w:rPr>
+    </w:lvl>
+    <w:lvl xmlns:w="http://schemas.openxmlformats.org/wordprocessingml/2006/main" w:ilvl="8">
+      <w:start w:val="1"/>
+      <w:numFmt w:val="bullet"/>
+      <w:lvlText w:val=""/>
+      <w:lvlJc w:val="left"/>
+      <w:pPr>
+        <w:ind w:left="6480" w:hanging="360"/>
+      </w:pPr>
+      <w:rPr>
+        <w:rFonts w:hint="default" w:ascii="Wingdings" w:hAnsi="Wingdings"/>
+      </w:rPr>
+    </w:lvl>
+  </w:abstractNum>
+  <w:abstractNum xmlns:w="http://schemas.openxmlformats.org/wordprocessingml/2006/main" w:abstractNumId="4">
+    <w:nsid w:val="2bc5c5ce"/>
+    <w:multiLevelType xmlns:w="http://schemas.openxmlformats.org/wordprocessingml/2006/main" w:val="hybridMultilevel"/>
+    <w:lvl xmlns:w="http://schemas.openxmlformats.org/wordprocessingml/2006/main" w:ilvl="0">
+      <w:start w:val="1"/>
+      <w:numFmt w:val="bullet"/>
+      <w:lvlText w:val=""/>
+      <w:lvlJc w:val="left"/>
+      <w:pPr>
+        <w:ind w:left="720" w:hanging="360"/>
+      </w:pPr>
+      <w:rPr>
+        <w:rFonts w:hint="default" w:ascii="Symbol" w:hAnsi="Symbol"/>
+      </w:rPr>
+    </w:lvl>
+    <w:lvl xmlns:w="http://schemas.openxmlformats.org/wordprocessingml/2006/main" w:ilvl="1">
+      <w:start w:val="1"/>
+      <w:numFmt w:val="bullet"/>
+      <w:lvlText w:val="o"/>
+      <w:lvlJc w:val="left"/>
+      <w:pPr>
+        <w:ind w:left="1440" w:hanging="360"/>
+      </w:pPr>
+      <w:rPr>
+        <w:rFonts w:hint="default" w:ascii="Courier New" w:hAnsi="Courier New"/>
+      </w:rPr>
+    </w:lvl>
+    <w:lvl xmlns:w="http://schemas.openxmlformats.org/wordprocessingml/2006/main" w:ilvl="2">
+      <w:start w:val="1"/>
+      <w:numFmt w:val="bullet"/>
+      <w:lvlText w:val=""/>
+      <w:lvlJc w:val="left"/>
+      <w:pPr>
+        <w:ind w:left="2160" w:hanging="360"/>
+      </w:pPr>
+      <w:rPr>
+        <w:rFonts w:hint="default" w:ascii="Wingdings" w:hAnsi="Wingdings"/>
+      </w:rPr>
+    </w:lvl>
+    <w:lvl xmlns:w="http://schemas.openxmlformats.org/wordprocessingml/2006/main" w:ilvl="3">
+      <w:start w:val="1"/>
+      <w:numFmt w:val="bullet"/>
+      <w:lvlText w:val=""/>
+      <w:lvlJc w:val="left"/>
+      <w:pPr>
+        <w:ind w:left="2880" w:hanging="360"/>
+      </w:pPr>
+      <w:rPr>
+        <w:rFonts w:hint="default" w:ascii="Symbol" w:hAnsi="Symbol"/>
+      </w:rPr>
+    </w:lvl>
+    <w:lvl xmlns:w="http://schemas.openxmlformats.org/wordprocessingml/2006/main" w:ilvl="4">
+      <w:start w:val="1"/>
+      <w:numFmt w:val="bullet"/>
+      <w:lvlText w:val="o"/>
+      <w:lvlJc w:val="left"/>
+      <w:pPr>
+        <w:ind w:left="3600" w:hanging="360"/>
+      </w:pPr>
+      <w:rPr>
+        <w:rFonts w:hint="default" w:ascii="Courier New" w:hAnsi="Courier New"/>
+      </w:rPr>
+    </w:lvl>
+    <w:lvl xmlns:w="http://schemas.openxmlformats.org/wordprocessingml/2006/main" w:ilvl="5">
+      <w:start w:val="1"/>
+      <w:numFmt w:val="bullet"/>
+      <w:lvlText w:val=""/>
+      <w:lvlJc w:val="left"/>
+      <w:pPr>
+        <w:ind w:left="4320" w:hanging="360"/>
+      </w:pPr>
+      <w:rPr>
+        <w:rFonts w:hint="default" w:ascii="Wingdings" w:hAnsi="Wingdings"/>
+      </w:rPr>
+    </w:lvl>
+    <w:lvl xmlns:w="http://schemas.openxmlformats.org/wordprocessingml/2006/main" w:ilvl="6">
+      <w:start w:val="1"/>
+      <w:numFmt w:val="bullet"/>
+      <w:lvlText w:val=""/>
+      <w:lvlJc w:val="left"/>
+      <w:pPr>
+        <w:ind w:left="5040" w:hanging="360"/>
+      </w:pPr>
+      <w:rPr>
+        <w:rFonts w:hint="default" w:ascii="Symbol" w:hAnsi="Symbol"/>
+      </w:rPr>
+    </w:lvl>
+    <w:lvl xmlns:w="http://schemas.openxmlformats.org/wordprocessingml/2006/main" w:ilvl="7">
+      <w:start w:val="1"/>
+      <w:numFmt w:val="bullet"/>
+      <w:lvlText w:val="o"/>
+      <w:lvlJc w:val="left"/>
+      <w:pPr>
+        <w:ind w:left="5760" w:hanging="360"/>
+      </w:pPr>
+      <w:rPr>
+        <w:rFonts w:hint="default" w:ascii="Courier New" w:hAnsi="Courier New"/>
+      </w:rPr>
+    </w:lvl>
+    <w:lvl xmlns:w="http://schemas.openxmlformats.org/wordprocessingml/2006/main" w:ilvl="8">
+      <w:start w:val="1"/>
+      <w:numFmt w:val="bullet"/>
+      <w:lvlText w:val=""/>
+      <w:lvlJc w:val="left"/>
+      <w:pPr>
+        <w:ind w:left="6480" w:hanging="360"/>
+      </w:pPr>
+      <w:rPr>
+        <w:rFonts w:hint="default" w:ascii="Wingdings" w:hAnsi="Wingdings"/>
+      </w:rPr>
+    </w:lvl>
+  </w:abstractNum>
+  <w:abstractNum xmlns:w="http://schemas.openxmlformats.org/wordprocessingml/2006/main" w:abstractNumId="3">
+    <w:nsid w:val="453df8d9"/>
+    <w:multiLevelType xmlns:w="http://schemas.openxmlformats.org/wordprocessingml/2006/main" w:val="hybridMultilevel"/>
+    <w:lvl xmlns:w="http://schemas.openxmlformats.org/wordprocessingml/2006/main" w:ilvl="0">
+      <w:start w:val="1"/>
+      <w:numFmt w:val="bullet"/>
+      <w:lvlText w:val=""/>
+      <w:lvlJc w:val="left"/>
+      <w:pPr>
+        <w:ind w:left="720" w:hanging="360"/>
+      </w:pPr>
+      <w:rPr>
+        <w:rFonts w:hint="default" w:ascii="Symbol" w:hAnsi="Symbol"/>
+      </w:rPr>
+    </w:lvl>
+    <w:lvl xmlns:w="http://schemas.openxmlformats.org/wordprocessingml/2006/main" w:ilvl="1">
+      <w:start w:val="1"/>
+      <w:numFmt w:val="bullet"/>
+      <w:lvlText w:val="o"/>
+      <w:lvlJc w:val="left"/>
+      <w:pPr>
+        <w:ind w:left="1440" w:hanging="360"/>
+      </w:pPr>
+      <w:rPr>
+        <w:rFonts w:hint="default" w:ascii="Courier New" w:hAnsi="Courier New"/>
+      </w:rPr>
+    </w:lvl>
+    <w:lvl xmlns:w="http://schemas.openxmlformats.org/wordprocessingml/2006/main" w:ilvl="2">
+      <w:start w:val="1"/>
+      <w:numFmt w:val="bullet"/>
+      <w:lvlText w:val=""/>
+      <w:lvlJc w:val="left"/>
+      <w:pPr>
+        <w:ind w:left="2160" w:hanging="360"/>
+      </w:pPr>
+      <w:rPr>
+        <w:rFonts w:hint="default" w:ascii="Wingdings" w:hAnsi="Wingdings"/>
+      </w:rPr>
+    </w:lvl>
+    <w:lvl xmlns:w="http://schemas.openxmlformats.org/wordprocessingml/2006/main" w:ilvl="3">
+      <w:start w:val="1"/>
+      <w:numFmt w:val="bullet"/>
+      <w:lvlText w:val=""/>
+      <w:lvlJc w:val="left"/>
+      <w:pPr>
+        <w:ind w:left="2880" w:hanging="360"/>
+      </w:pPr>
+      <w:rPr>
+        <w:rFonts w:hint="default" w:ascii="Symbol" w:hAnsi="Symbol"/>
+      </w:rPr>
+    </w:lvl>
+    <w:lvl xmlns:w="http://schemas.openxmlformats.org/wordprocessingml/2006/main" w:ilvl="4">
+      <w:start w:val="1"/>
+      <w:numFmt w:val="bullet"/>
+      <w:lvlText w:val="o"/>
+      <w:lvlJc w:val="left"/>
+      <w:pPr>
+        <w:ind w:left="3600" w:hanging="360"/>
+      </w:pPr>
+      <w:rPr>
+        <w:rFonts w:hint="default" w:ascii="Courier New" w:hAnsi="Courier New"/>
+      </w:rPr>
+    </w:lvl>
+    <w:lvl xmlns:w="http://schemas.openxmlformats.org/wordprocessingml/2006/main" w:ilvl="5">
+      <w:start w:val="1"/>
+      <w:numFmt w:val="bullet"/>
+      <w:lvlText w:val=""/>
+      <w:lvlJc w:val="left"/>
+      <w:pPr>
+        <w:ind w:left="4320" w:hanging="360"/>
+      </w:pPr>
+      <w:rPr>
+        <w:rFonts w:hint="default" w:ascii="Wingdings" w:hAnsi="Wingdings"/>
+      </w:rPr>
+    </w:lvl>
+    <w:lvl xmlns:w="http://schemas.openxmlformats.org/wordprocessingml/2006/main" w:ilvl="6">
+      <w:start w:val="1"/>
+      <w:numFmt w:val="bullet"/>
+      <w:lvlText w:val=""/>
+      <w:lvlJc w:val="left"/>
+      <w:pPr>
+        <w:ind w:left="5040" w:hanging="360"/>
+      </w:pPr>
+      <w:rPr>
+        <w:rFonts w:hint="default" w:ascii="Symbol" w:hAnsi="Symbol"/>
+      </w:rPr>
+    </w:lvl>
+    <w:lvl xmlns:w="http://schemas.openxmlformats.org/wordprocessingml/2006/main" w:ilvl="7">
+      <w:start w:val="1"/>
+      <w:numFmt w:val="bullet"/>
+      <w:lvlText w:val="o"/>
+      <w:lvlJc w:val="left"/>
+      <w:pPr>
+        <w:ind w:left="5760" w:hanging="360"/>
+      </w:pPr>
+      <w:rPr>
+        <w:rFonts w:hint="default" w:ascii="Courier New" w:hAnsi="Courier New"/>
+      </w:rPr>
+    </w:lvl>
+    <w:lvl xmlns:w="http://schemas.openxmlformats.org/wordprocessingml/2006/main" w:ilvl="8">
+      <w:start w:val="1"/>
+      <w:numFmt w:val="bullet"/>
+      <w:lvlText w:val=""/>
+      <w:lvlJc w:val="left"/>
+      <w:pPr>
+        <w:ind w:left="6480" w:hanging="360"/>
+      </w:pPr>
+      <w:rPr>
+        <w:rFonts w:hint="default" w:ascii="Wingdings" w:hAnsi="Wingdings"/>
+      </w:rPr>
+    </w:lvl>
+  </w:abstractNum>
   <w:abstractNum w:abstractNumId="0" w15:restartNumberingAfterBreak="0">
     <w:nsid w:val="466428BB"/>
     <w:multiLevelType w:val="hybridMultilevel"/>
@@ -266,7 +3337,7 @@
         <w:ind w:left="720" w:hanging="360"/>
       </w:pPr>
       <w:rPr>
-        <w:rFonts w:ascii="Symbol" w:hAnsi="Symbol" w:hint="default"/>
+        <w:rFonts w:hint="default" w:ascii="Symbol" w:hAnsi="Symbol"/>
       </w:rPr>
     </w:lvl>
     <w:lvl w:ilvl="1" w:tplc="04100003" w:tentative="1">
@@ -278,7 +3349,7 @@
         <w:ind w:left="1440" w:hanging="360"/>
       </w:pPr>
       <w:rPr>
-        <w:rFonts w:ascii="Courier New" w:hAnsi="Courier New" w:cs="Courier New" w:hint="default"/>
+        <w:rFonts w:hint="default" w:ascii="Courier New" w:hAnsi="Courier New" w:cs="Courier New"/>
       </w:rPr>
     </w:lvl>
     <w:lvl w:ilvl="2" w:tplc="04100005" w:tentative="1">
@@ -290,7 +3361,7 @@
         <w:ind w:left="2160" w:hanging="360"/>
       </w:pPr>
       <w:rPr>
-        <w:rFonts w:ascii="Wingdings" w:hAnsi="Wingdings" w:hint="default"/>
+        <w:rFonts w:hint="default" w:ascii="Wingdings" w:hAnsi="Wingdings"/>
       </w:rPr>
     </w:lvl>
     <w:lvl w:ilvl="3" w:tplc="04100001" w:tentative="1">
@@ -302,7 +3373,7 @@
         <w:ind w:left="2880" w:hanging="360"/>
       </w:pPr>
       <w:rPr>
-        <w:rFonts w:ascii="Symbol" w:hAnsi="Symbol" w:hint="default"/>
+        <w:rFonts w:hint="default" w:ascii="Symbol" w:hAnsi="Symbol"/>
       </w:rPr>
     </w:lvl>
     <w:lvl w:ilvl="4" w:tplc="04100003" w:tentative="1">
@@ -314,7 +3385,7 @@
         <w:ind w:left="3600" w:hanging="360"/>
       </w:pPr>
       <w:rPr>
-        <w:rFonts w:ascii="Courier New" w:hAnsi="Courier New" w:cs="Courier New" w:hint="default"/>
+        <w:rFonts w:hint="default" w:ascii="Courier New" w:hAnsi="Courier New" w:cs="Courier New"/>
       </w:rPr>
     </w:lvl>
     <w:lvl w:ilvl="5" w:tplc="04100005" w:tentative="1">
@@ -326,7 +3397,7 @@
         <w:ind w:left="4320" w:hanging="360"/>
       </w:pPr>
       <w:rPr>
-        <w:rFonts w:ascii="Wingdings" w:hAnsi="Wingdings" w:hint="default"/>
+        <w:rFonts w:hint="default" w:ascii="Wingdings" w:hAnsi="Wingdings"/>
       </w:rPr>
     </w:lvl>
     <w:lvl w:ilvl="6" w:tplc="04100001" w:tentative="1">
@@ -338,7 +3409,7 @@
         <w:ind w:left="5040" w:hanging="360"/>
       </w:pPr>
       <w:rPr>
-        <w:rFonts w:ascii="Symbol" w:hAnsi="Symbol" w:hint="default"/>
+        <w:rFonts w:hint="default" w:ascii="Symbol" w:hAnsi="Symbol"/>
       </w:rPr>
     </w:lvl>
     <w:lvl w:ilvl="7" w:tplc="04100003" w:tentative="1">
@@ -350,7 +3421,7 @@
         <w:ind w:left="5760" w:hanging="360"/>
       </w:pPr>
       <w:rPr>
-        <w:rFonts w:ascii="Courier New" w:hAnsi="Courier New" w:cs="Courier New" w:hint="default"/>
+        <w:rFonts w:hint="default" w:ascii="Courier New" w:hAnsi="Courier New" w:cs="Courier New"/>
       </w:rPr>
     </w:lvl>
     <w:lvl w:ilvl="8" w:tplc="04100005" w:tentative="1">
@@ -362,7 +3433,7 @@
         <w:ind w:left="6480" w:hanging="360"/>
       </w:pPr>
       <w:rPr>
-        <w:rFonts w:ascii="Wingdings" w:hAnsi="Wingdings" w:hint="default"/>
+        <w:rFonts w:hint="default" w:ascii="Wingdings" w:hAnsi="Wingdings"/>
       </w:rPr>
     </w:lvl>
   </w:abstractNum>
@@ -379,7 +3450,7 @@
         <w:ind w:left="720" w:hanging="360"/>
       </w:pPr>
       <w:rPr>
-        <w:rFonts w:ascii="Symbol" w:hAnsi="Symbol" w:hint="default"/>
+        <w:rFonts w:hint="default" w:ascii="Symbol" w:hAnsi="Symbol"/>
       </w:rPr>
     </w:lvl>
     <w:lvl w:ilvl="1" w:tplc="04100003" w:tentative="1">
@@ -391,7 +3462,7 @@
         <w:ind w:left="1440" w:hanging="360"/>
       </w:pPr>
       <w:rPr>
-        <w:rFonts w:ascii="Courier New" w:hAnsi="Courier New" w:cs="Courier New" w:hint="default"/>
+        <w:rFonts w:hint="default" w:ascii="Courier New" w:hAnsi="Courier New" w:cs="Courier New"/>
       </w:rPr>
     </w:lvl>
     <w:lvl w:ilvl="2" w:tplc="04100005" w:tentative="1">
@@ -403,7 +3474,7 @@
         <w:ind w:left="2160" w:hanging="360"/>
       </w:pPr>
       <w:rPr>
-        <w:rFonts w:ascii="Wingdings" w:hAnsi="Wingdings" w:hint="default"/>
+        <w:rFonts w:hint="default" w:ascii="Wingdings" w:hAnsi="Wingdings"/>
       </w:rPr>
     </w:lvl>
     <w:lvl w:ilvl="3" w:tplc="04100001" w:tentative="1">
@@ -415,7 +3486,7 @@
         <w:ind w:left="2880" w:hanging="360"/>
       </w:pPr>
       <w:rPr>
-        <w:rFonts w:ascii="Symbol" w:hAnsi="Symbol" w:hint="default"/>
+        <w:rFonts w:hint="default" w:ascii="Symbol" w:hAnsi="Symbol"/>
       </w:rPr>
     </w:lvl>
     <w:lvl w:ilvl="4" w:tplc="04100003" w:tentative="1">
@@ -427,7 +3498,7 @@
         <w:ind w:left="3600" w:hanging="360"/>
       </w:pPr>
       <w:rPr>
-        <w:rFonts w:ascii="Courier New" w:hAnsi="Courier New" w:cs="Courier New" w:hint="default"/>
+        <w:rFonts w:hint="default" w:ascii="Courier New" w:hAnsi="Courier New" w:cs="Courier New"/>
       </w:rPr>
     </w:lvl>
     <w:lvl w:ilvl="5" w:tplc="04100005" w:tentative="1">
@@ -439,7 +3510,7 @@
         <w:ind w:left="4320" w:hanging="360"/>
       </w:pPr>
       <w:rPr>
-        <w:rFonts w:ascii="Wingdings" w:hAnsi="Wingdings" w:hint="default"/>
+        <w:rFonts w:hint="default" w:ascii="Wingdings" w:hAnsi="Wingdings"/>
       </w:rPr>
     </w:lvl>
     <w:lvl w:ilvl="6" w:tplc="04100001" w:tentative="1">
@@ -451,7 +3522,7 @@
         <w:ind w:left="5040" w:hanging="360"/>
       </w:pPr>
       <w:rPr>
-        <w:rFonts w:ascii="Symbol" w:hAnsi="Symbol" w:hint="default"/>
+        <w:rFonts w:hint="default" w:ascii="Symbol" w:hAnsi="Symbol"/>
       </w:rPr>
     </w:lvl>
     <w:lvl w:ilvl="7" w:tplc="04100003" w:tentative="1">
@@ -463,7 +3534,7 @@
         <w:ind w:left="5760" w:hanging="360"/>
       </w:pPr>
       <w:rPr>
-        <w:rFonts w:ascii="Courier New" w:hAnsi="Courier New" w:cs="Courier New" w:hint="default"/>
+        <w:rFonts w:hint="default" w:ascii="Courier New" w:hAnsi="Courier New" w:cs="Courier New"/>
       </w:rPr>
     </w:lvl>
     <w:lvl w:ilvl="8" w:tplc="04100005" w:tentative="1">
@@ -475,7 +3546,7 @@
         <w:ind w:left="6480" w:hanging="360"/>
       </w:pPr>
       <w:rPr>
-        <w:rFonts w:ascii="Wingdings" w:hAnsi="Wingdings" w:hint="default"/>
+        <w:rFonts w:hint="default" w:ascii="Wingdings" w:hAnsi="Wingdings"/>
       </w:rPr>
     </w:lvl>
   </w:abstractNum>
@@ -492,7 +3563,7 @@
         <w:ind w:left="720" w:hanging="360"/>
       </w:pPr>
       <w:rPr>
-        <w:rFonts w:ascii="Symbol" w:hAnsi="Symbol" w:hint="default"/>
+        <w:rFonts w:hint="default" w:ascii="Symbol" w:hAnsi="Symbol"/>
       </w:rPr>
     </w:lvl>
     <w:lvl w:ilvl="1" w:tplc="04100003" w:tentative="1">
@@ -504,7 +3575,7 @@
         <w:ind w:left="1440" w:hanging="360"/>
       </w:pPr>
       <w:rPr>
-        <w:rFonts w:ascii="Courier New" w:hAnsi="Courier New" w:cs="Courier New" w:hint="default"/>
+        <w:rFonts w:hint="default" w:ascii="Courier New" w:hAnsi="Courier New" w:cs="Courier New"/>
       </w:rPr>
     </w:lvl>
     <w:lvl w:ilvl="2" w:tplc="04100005" w:tentative="1">
@@ -516,7 +3587,7 @@
         <w:ind w:left="2160" w:hanging="360"/>
       </w:pPr>
       <w:rPr>
-        <w:rFonts w:ascii="Wingdings" w:hAnsi="Wingdings" w:hint="default"/>
+        <w:rFonts w:hint="default" w:ascii="Wingdings" w:hAnsi="Wingdings"/>
       </w:rPr>
     </w:lvl>
     <w:lvl w:ilvl="3" w:tplc="04100001" w:tentative="1">
@@ -528,7 +3599,7 @@
         <w:ind w:left="2880" w:hanging="360"/>
       </w:pPr>
       <w:rPr>
-        <w:rFonts w:ascii="Symbol" w:hAnsi="Symbol" w:hint="default"/>
+        <w:rFonts w:hint="default" w:ascii="Symbol" w:hAnsi="Symbol"/>
       </w:rPr>
     </w:lvl>
     <w:lvl w:ilvl="4" w:tplc="04100003" w:tentative="1">
@@ -540,7 +3611,7 @@
         <w:ind w:left="3600" w:hanging="360"/>
       </w:pPr>
       <w:rPr>
-        <w:rFonts w:ascii="Courier New" w:hAnsi="Courier New" w:cs="Courier New" w:hint="default"/>
+        <w:rFonts w:hint="default" w:ascii="Courier New" w:hAnsi="Courier New" w:cs="Courier New"/>
       </w:rPr>
     </w:lvl>
     <w:lvl w:ilvl="5" w:tplc="04100005" w:tentative="1">
@@ -552,7 +3623,7 @@
         <w:ind w:left="4320" w:hanging="360"/>
       </w:pPr>
       <w:rPr>
-        <w:rFonts w:ascii="Wingdings" w:hAnsi="Wingdings" w:hint="default"/>
+        <w:rFonts w:hint="default" w:ascii="Wingdings" w:hAnsi="Wingdings"/>
       </w:rPr>
     </w:lvl>
     <w:lvl w:ilvl="6" w:tplc="04100001" w:tentative="1">
@@ -564,7 +3635,7 @@
         <w:ind w:left="5040" w:hanging="360"/>
       </w:pPr>
       <w:rPr>
-        <w:rFonts w:ascii="Symbol" w:hAnsi="Symbol" w:hint="default"/>
+        <w:rFonts w:hint="default" w:ascii="Symbol" w:hAnsi="Symbol"/>
       </w:rPr>
     </w:lvl>
     <w:lvl w:ilvl="7" w:tplc="04100003" w:tentative="1">
@@ -576,7 +3647,7 @@
         <w:ind w:left="5760" w:hanging="360"/>
       </w:pPr>
       <w:rPr>
-        <w:rFonts w:ascii="Courier New" w:hAnsi="Courier New" w:cs="Courier New" w:hint="default"/>
+        <w:rFonts w:hint="default" w:ascii="Courier New" w:hAnsi="Courier New" w:cs="Courier New"/>
       </w:rPr>
     </w:lvl>
     <w:lvl w:ilvl="8" w:tplc="04100005" w:tentative="1">
@@ -588,10 +3659,55 @@
         <w:ind w:left="6480" w:hanging="360"/>
       </w:pPr>
       <w:rPr>
-        <w:rFonts w:ascii="Wingdings" w:hAnsi="Wingdings" w:hint="default"/>
+        <w:rFonts w:hint="default" w:ascii="Wingdings" w:hAnsi="Wingdings"/>
       </w:rPr>
     </w:lvl>
   </w:abstractNum>
+  <w:num w:numId="18">
+    <w:abstractNumId w:val="17"/>
+  </w:num>
+  <w:num w:numId="17">
+    <w:abstractNumId w:val="16"/>
+  </w:num>
+  <w:num w:numId="16">
+    <w:abstractNumId w:val="15"/>
+  </w:num>
+  <w:num w:numId="15">
+    <w:abstractNumId w:val="14"/>
+  </w:num>
+  <w:num w:numId="14">
+    <w:abstractNumId w:val="13"/>
+  </w:num>
+  <w:num w:numId="13">
+    <w:abstractNumId w:val="12"/>
+  </w:num>
+  <w:num w:numId="12">
+    <w:abstractNumId w:val="11"/>
+  </w:num>
+  <w:num w:numId="11">
+    <w:abstractNumId w:val="10"/>
+  </w:num>
+  <w:num w:numId="10">
+    <w:abstractNumId w:val="9"/>
+  </w:num>
+  <w:num w:numId="9">
+    <w:abstractNumId w:val="8"/>
+  </w:num>
+  <w:num w:numId="8">
+    <w:abstractNumId w:val="7"/>
+  </w:num>
+  <w:num w:numId="7">
+    <w:abstractNumId w:val="6"/>
+  </w:num>
+  <w:num w:numId="6">
+    <w:abstractNumId w:val="5"/>
+  </w:num>
+  <w:num w:numId="5">
+    <w:abstractNumId w:val="4"/>
+  </w:num>
+  <w:num w:numId="4">
+    <w:abstractNumId w:val="3"/>
+  </w:num>
   <w:num w:numId="1" w16cid:durableId="1450590747">
     <w:abstractNumId w:val="1"/>
   </w:num>
@@ -609,7 +3725,7 @@
   <w:docDefaults>
     <w:rPrDefault>
       <w:rPr>
-        <w:rFonts w:asciiTheme="minorHAnsi" w:eastAsiaTheme="minorHAnsi" w:hAnsiTheme="minorHAnsi" w:cstheme="minorBidi"/>
+        <w:rFonts w:asciiTheme="minorHAnsi" w:hAnsiTheme="minorHAnsi" w:eastAsiaTheme="minorHAnsi" w:cstheme="minorBidi"/>
         <w:kern w:val="2"/>
         <w:sz w:val="22"/>
         <w:szCs w:val="22"/>
@@ -626,14 +3742,14 @@
   <w:latentStyles w:defLockedState="0" w:defUIPriority="99" w:defSemiHidden="0" w:defUnhideWhenUsed="0" w:defQFormat="0" w:count="376">
     <w:lsdException w:name="Normal" w:uiPriority="0" w:qFormat="1"/>
     <w:lsdException w:name="heading 1" w:uiPriority="9" w:qFormat="1"/>
-    <w:lsdException w:name="heading 2" w:semiHidden="1" w:uiPriority="9" w:unhideWhenUsed="1" w:qFormat="1"/>
-    <w:lsdException w:name="heading 3" w:semiHidden="1" w:uiPriority="9" w:unhideWhenUsed="1" w:qFormat="1"/>
-    <w:lsdException w:name="heading 4" w:semiHidden="1" w:uiPriority="9" w:unhideWhenUsed="1" w:qFormat="1"/>
-    <w:lsdException w:name="heading 5" w:semiHidden="1" w:uiPriority="9" w:unhideWhenUsed="1" w:qFormat="1"/>
-    <w:lsdException w:name="heading 6" w:semiHidden="1" w:uiPriority="9" w:unhideWhenUsed="1" w:qFormat="1"/>
-    <w:lsdException w:name="heading 7" w:semiHidden="1" w:uiPriority="9" w:unhideWhenUsed="1" w:qFormat="1"/>
-    <w:lsdException w:name="heading 8" w:semiHidden="1" w:uiPriority="9" w:unhideWhenUsed="1" w:qFormat="1"/>
-    <w:lsdException w:name="heading 9" w:semiHidden="1" w:uiPriority="9" w:unhideWhenUsed="1" w:qFormat="1"/>
+    <w:lsdException w:name="heading 2" w:uiPriority="9" w:semiHidden="1" w:unhideWhenUsed="1" w:qFormat="1"/>
+    <w:lsdException w:name="heading 3" w:uiPriority="9" w:semiHidden="1" w:unhideWhenUsed="1" w:qFormat="1"/>
+    <w:lsdException w:name="heading 4" w:uiPriority="9" w:semiHidden="1" w:unhideWhenUsed="1" w:qFormat="1"/>
+    <w:lsdException w:name="heading 5" w:uiPriority="9" w:semiHidden="1" w:unhideWhenUsed="1" w:qFormat="1"/>
+    <w:lsdException w:name="heading 6" w:uiPriority="9" w:semiHidden="1" w:unhideWhenUsed="1" w:qFormat="1"/>
+    <w:lsdException w:name="heading 7" w:uiPriority="9" w:semiHidden="1" w:unhideWhenUsed="1" w:qFormat="1"/>
+    <w:lsdException w:name="heading 8" w:uiPriority="9" w:semiHidden="1" w:unhideWhenUsed="1" w:qFormat="1"/>
+    <w:lsdException w:name="heading 9" w:uiPriority="9" w:semiHidden="1" w:unhideWhenUsed="1" w:qFormat="1"/>
     <w:lsdException w:name="index 1" w:semiHidden="1" w:unhideWhenUsed="1"/>
     <w:lsdException w:name="index 2" w:semiHidden="1" w:unhideWhenUsed="1"/>
     <w:lsdException w:name="index 3" w:semiHidden="1" w:unhideWhenUsed="1"/>
@@ -643,22 +3759,22 @@
     <w:lsdException w:name="index 7" w:semiHidden="1" w:unhideWhenUsed="1"/>
     <w:lsdException w:name="index 8" w:semiHidden="1" w:unhideWhenUsed="1"/>
     <w:lsdException w:name="index 9" w:semiHidden="1" w:unhideWhenUsed="1"/>
-    <w:lsdException w:name="toc 1" w:semiHidden="1" w:uiPriority="39" w:unhideWhenUsed="1"/>
-    <w:lsdException w:name="toc 2" w:semiHidden="1" w:uiPriority="39" w:unhideWhenUsed="1"/>
-    <w:lsdException w:name="toc 3" w:semiHidden="1" w:uiPriority="39" w:unhideWhenUsed="1"/>
-    <w:lsdException w:name="toc 4" w:semiHidden="1" w:uiPriority="39" w:unhideWhenUsed="1"/>
-    <w:lsdException w:name="toc 5" w:semiHidden="1" w:uiPriority="39" w:unhideWhenUsed="1"/>
-    <w:lsdException w:name="toc 6" w:semiHidden="1" w:uiPriority="39" w:unhideWhenUsed="1"/>
-    <w:lsdException w:name="toc 7" w:semiHidden="1" w:uiPriority="39" w:unhideWhenUsed="1"/>
-    <w:lsdException w:name="toc 8" w:semiHidden="1" w:uiPriority="39" w:unhideWhenUsed="1"/>
-    <w:lsdException w:name="toc 9" w:semiHidden="1" w:uiPriority="39" w:unhideWhenUsed="1"/>
+    <w:lsdException w:name="toc 1" w:uiPriority="39" w:semiHidden="1" w:unhideWhenUsed="1"/>
+    <w:lsdException w:name="toc 2" w:uiPriority="39" w:semiHidden="1" w:unhideWhenUsed="1"/>
+    <w:lsdException w:name="toc 3" w:uiPriority="39" w:semiHidden="1" w:unhideWhenUsed="1"/>
+    <w:lsdException w:name="toc 4" w:uiPriority="39" w:semiHidden="1" w:unhideWhenUsed="1"/>
+    <w:lsdException w:name="toc 5" w:uiPriority="39" w:semiHidden="1" w:unhideWhenUsed="1"/>
+    <w:lsdException w:name="toc 6" w:uiPriority="39" w:semiHidden="1" w:unhideWhenUsed="1"/>
+    <w:lsdException w:name="toc 7" w:uiPriority="39" w:semiHidden="1" w:unhideWhenUsed="1"/>
+    <w:lsdException w:name="toc 8" w:uiPriority="39" w:semiHidden="1" w:unhideWhenUsed="1"/>
+    <w:lsdException w:name="toc 9" w:uiPriority="39" w:semiHidden="1" w:unhideWhenUsed="1"/>
     <w:lsdException w:name="Normal Indent" w:semiHidden="1" w:unhideWhenUsed="1"/>
     <w:lsdException w:name="footnote text" w:semiHidden="1" w:unhideWhenUsed="1"/>
     <w:lsdException w:name="annotation text" w:semiHidden="1" w:unhideWhenUsed="1"/>
     <w:lsdException w:name="header" w:semiHidden="1" w:unhideWhenUsed="1"/>
     <w:lsdException w:name="footer" w:semiHidden="1" w:unhideWhenUsed="1"/>
     <w:lsdException w:name="index heading" w:semiHidden="1" w:unhideWhenUsed="1"/>
-    <w:lsdException w:name="caption" w:semiHidden="1" w:uiPriority="35" w:unhideWhenUsed="1" w:qFormat="1"/>
+    <w:lsdException w:name="caption" w:uiPriority="35" w:semiHidden="1" w:unhideWhenUsed="1" w:qFormat="1"/>
     <w:lsdException w:name="table of figures" w:semiHidden="1" w:unhideWhenUsed="1"/>
     <w:lsdException w:name="envelope address" w:semiHidden="1" w:unhideWhenUsed="1"/>
     <w:lsdException w:name="envelope return" w:semiHidden="1" w:unhideWhenUsed="1"/>
@@ -689,7 +3805,7 @@
     <w:lsdException w:name="Title" w:uiPriority="10" w:qFormat="1"/>
     <w:lsdException w:name="Closing" w:semiHidden="1" w:unhideWhenUsed="1"/>
     <w:lsdException w:name="Signature" w:semiHidden="1" w:unhideWhenUsed="1"/>
-    <w:lsdException w:name="Default Paragraph Font" w:semiHidden="1" w:uiPriority="1" w:unhideWhenUsed="1"/>
+    <w:lsdException w:name="Default Paragraph Font" w:uiPriority="1" w:semiHidden="1" w:unhideWhenUsed="1"/>
     <w:lsdException w:name="Body Text" w:semiHidden="1" w:unhideWhenUsed="1"/>
     <w:lsdException w:name="Body Text Indent" w:semiHidden="1" w:unhideWhenUsed="1"/>
     <w:lsdException w:name="List Continue" w:semiHidden="1" w:unhideWhenUsed="1"/>
@@ -889,8 +4005,8 @@
     <w:lsdException w:name="Subtle Reference" w:uiPriority="31" w:qFormat="1"/>
     <w:lsdException w:name="Intense Reference" w:uiPriority="32" w:qFormat="1"/>
     <w:lsdException w:name="Book Title" w:uiPriority="33" w:qFormat="1"/>
-    <w:lsdException w:name="Bibliography" w:semiHidden="1" w:uiPriority="37" w:unhideWhenUsed="1"/>
-    <w:lsdException w:name="TOC Heading" w:semiHidden="1" w:uiPriority="39" w:unhideWhenUsed="1" w:qFormat="1"/>
+    <w:lsdException w:name="Bibliography" w:uiPriority="37" w:semiHidden="1" w:unhideWhenUsed="1"/>
+    <w:lsdException w:name="TOC Heading" w:uiPriority="39" w:semiHidden="1" w:unhideWhenUsed="1" w:qFormat="1"/>
     <w:lsdException w:name="Plain Table 1" w:uiPriority="41"/>
     <w:lsdException w:name="Plain Table 2" w:uiPriority="42"/>
     <w:lsdException w:name="Plain Table 3" w:uiPriority="43"/>
@@ -1001,7 +4117,7 @@
     <w:lsdException w:name="Unresolved Mention" w:semiHidden="1" w:unhideWhenUsed="1"/>
     <w:lsdException w:name="Smart Link" w:semiHidden="1" w:unhideWhenUsed="1"/>
   </w:latentStyles>
-  <w:style w:type="paragraph" w:default="1" w:styleId="Normale">
+  <w:style w:type="paragraph" w:styleId="Normale" w:default="1">
     <w:name w:val="Normal"/>
     <w:qFormat/>
   </w:style>
@@ -1020,7 +4136,7 @@
       <w:outlineLvl w:val="0"/>
     </w:pPr>
     <w:rPr>
-      <w:rFonts w:asciiTheme="majorHAnsi" w:eastAsiaTheme="majorEastAsia" w:hAnsiTheme="majorHAnsi" w:cstheme="majorBidi"/>
+      <w:rFonts w:asciiTheme="majorHAnsi" w:hAnsiTheme="majorHAnsi" w:eastAsiaTheme="majorEastAsia" w:cstheme="majorBidi"/>
       <w:color w:val="0F4761" w:themeColor="accent1" w:themeShade="BF"/>
       <w:sz w:val="40"/>
       <w:szCs w:val="40"/>
@@ -1042,7 +4158,7 @@
       <w:outlineLvl w:val="1"/>
     </w:pPr>
     <w:rPr>
-      <w:rFonts w:asciiTheme="majorHAnsi" w:eastAsiaTheme="majorEastAsia" w:hAnsiTheme="majorHAnsi" w:cstheme="majorBidi"/>
+      <w:rFonts w:asciiTheme="majorHAnsi" w:hAnsiTheme="majorHAnsi" w:eastAsiaTheme="majorEastAsia" w:cstheme="majorBidi"/>
       <w:color w:val="0F4761" w:themeColor="accent1" w:themeShade="BF"/>
       <w:sz w:val="32"/>
       <w:szCs w:val="32"/>
@@ -1203,13 +4319,13 @@
       <w:color w:val="272727" w:themeColor="text1" w:themeTint="D8"/>
     </w:rPr>
   </w:style>
-  <w:style w:type="character" w:default="1" w:styleId="Carpredefinitoparagrafo">
+  <w:style w:type="character" w:styleId="Carpredefinitoparagrafo" w:default="1">
     <w:name w:val="Default Paragraph Font"/>
     <w:uiPriority w:val="1"/>
     <w:semiHidden/>
     <w:unhideWhenUsed/>
   </w:style>
-  <w:style w:type="table" w:default="1" w:styleId="Tabellanormale">
+  <w:style w:type="table" w:styleId="Tabellanormale" w:default="1">
     <w:name w:val="Normal Table"/>
     <w:uiPriority w:val="99"/>
     <w:semiHidden/>
@@ -1224,39 +4340,39 @@
       </w:tblCellMar>
     </w:tblPr>
   </w:style>
-  <w:style w:type="numbering" w:default="1" w:styleId="Nessunelenco">
+  <w:style w:type="numbering" w:styleId="Nessunelenco" w:default="1">
     <w:name w:val="No List"/>
     <w:uiPriority w:val="99"/>
     <w:semiHidden/>
     <w:unhideWhenUsed/>
   </w:style>
-  <w:style w:type="character" w:customStyle="1" w:styleId="Titolo1Carattere">
+  <w:style w:type="character" w:styleId="Titolo1Carattere" w:customStyle="1">
     <w:name w:val="Titolo 1 Carattere"/>
     <w:basedOn w:val="Carpredefinitoparagrafo"/>
     <w:link w:val="Titolo1"/>
     <w:uiPriority w:val="9"/>
     <w:rsid w:val="00CE7BAA"/>
     <w:rPr>
-      <w:rFonts w:asciiTheme="majorHAnsi" w:eastAsiaTheme="majorEastAsia" w:hAnsiTheme="majorHAnsi" w:cstheme="majorBidi"/>
+      <w:rFonts w:asciiTheme="majorHAnsi" w:hAnsiTheme="majorHAnsi" w:eastAsiaTheme="majorEastAsia" w:cstheme="majorBidi"/>
       <w:color w:val="0F4761" w:themeColor="accent1" w:themeShade="BF"/>
       <w:sz w:val="40"/>
       <w:szCs w:val="40"/>
     </w:rPr>
   </w:style>
-  <w:style w:type="character" w:customStyle="1" w:styleId="Titolo2Carattere">
+  <w:style w:type="character" w:styleId="Titolo2Carattere" w:customStyle="1">
     <w:name w:val="Titolo 2 Carattere"/>
     <w:basedOn w:val="Carpredefinitoparagrafo"/>
     <w:link w:val="Titolo2"/>
     <w:uiPriority w:val="9"/>
     <w:rsid w:val="00CE7BAA"/>
     <w:rPr>
-      <w:rFonts w:asciiTheme="majorHAnsi" w:eastAsiaTheme="majorEastAsia" w:hAnsiTheme="majorHAnsi" w:cstheme="majorBidi"/>
+      <w:rFonts w:asciiTheme="majorHAnsi" w:hAnsiTheme="majorHAnsi" w:eastAsiaTheme="majorEastAsia" w:cstheme="majorBidi"/>
       <w:color w:val="0F4761" w:themeColor="accent1" w:themeShade="BF"/>
       <w:sz w:val="32"/>
       <w:szCs w:val="32"/>
     </w:rPr>
   </w:style>
-  <w:style w:type="character" w:customStyle="1" w:styleId="Titolo3Carattere">
+  <w:style w:type="character" w:styleId="Titolo3Carattere" w:customStyle="1">
     <w:name w:val="Titolo 3 Carattere"/>
     <w:basedOn w:val="Carpredefinitoparagrafo"/>
     <w:link w:val="Titolo3"/>
@@ -1270,7 +4386,7 @@
       <w:szCs w:val="28"/>
     </w:rPr>
   </w:style>
-  <w:style w:type="character" w:customStyle="1" w:styleId="Titolo4Carattere">
+  <w:style w:type="character" w:styleId="Titolo4Carattere" w:customStyle="1">
     <w:name w:val="Titolo 4 Carattere"/>
     <w:basedOn w:val="Carpredefinitoparagrafo"/>
     <w:link w:val="Titolo4"/>
@@ -1284,7 +4400,7 @@
       <w:color w:val="0F4761" w:themeColor="accent1" w:themeShade="BF"/>
     </w:rPr>
   </w:style>
-  <w:style w:type="character" w:customStyle="1" w:styleId="Titolo5Carattere">
+  <w:style w:type="character" w:styleId="Titolo5Carattere" w:customStyle="1">
     <w:name w:val="Titolo 5 Carattere"/>
     <w:basedOn w:val="Carpredefinitoparagrafo"/>
     <w:link w:val="Titolo5"/>
@@ -1296,7 +4412,7 @@
       <w:color w:val="0F4761" w:themeColor="accent1" w:themeShade="BF"/>
     </w:rPr>
   </w:style>
-  <w:style w:type="character" w:customStyle="1" w:styleId="Titolo6Carattere">
+  <w:style w:type="character" w:styleId="Titolo6Carattere" w:customStyle="1">
     <w:name w:val="Titolo 6 Carattere"/>
     <w:basedOn w:val="Carpredefinitoparagrafo"/>
     <w:link w:val="Titolo6"/>
@@ -1310,7 +4426,7 @@
       <w:color w:val="595959" w:themeColor="text1" w:themeTint="A6"/>
     </w:rPr>
   </w:style>
-  <w:style w:type="character" w:customStyle="1" w:styleId="Titolo7Carattere">
+  <w:style w:type="character" w:styleId="Titolo7Carattere" w:customStyle="1">
     <w:name w:val="Titolo 7 Carattere"/>
     <w:basedOn w:val="Carpredefinitoparagrafo"/>
     <w:link w:val="Titolo7"/>
@@ -1322,7 +4438,7 @@
       <w:color w:val="595959" w:themeColor="text1" w:themeTint="A6"/>
     </w:rPr>
   </w:style>
-  <w:style w:type="character" w:customStyle="1" w:styleId="Titolo8Carattere">
+  <w:style w:type="character" w:styleId="Titolo8Carattere" w:customStyle="1">
     <w:name w:val="Titolo 8 Carattere"/>
     <w:basedOn w:val="Carpredefinitoparagrafo"/>
     <w:link w:val="Titolo8"/>
@@ -1336,7 +4452,7 @@
       <w:color w:val="272727" w:themeColor="text1" w:themeTint="D8"/>
     </w:rPr>
   </w:style>
-  <w:style w:type="character" w:customStyle="1" w:styleId="Titolo9Carattere">
+  <w:style w:type="character" w:styleId="Titolo9Carattere" w:customStyle="1">
     <w:name w:val="Titolo 9 Carattere"/>
     <w:basedOn w:val="Carpredefinitoparagrafo"/>
     <w:link w:val="Titolo9"/>
@@ -1361,21 +4477,21 @@
       <w:contextualSpacing/>
     </w:pPr>
     <w:rPr>
-      <w:rFonts w:asciiTheme="majorHAnsi" w:eastAsiaTheme="majorEastAsia" w:hAnsiTheme="majorHAnsi" w:cstheme="majorBidi"/>
+      <w:rFonts w:asciiTheme="majorHAnsi" w:hAnsiTheme="majorHAnsi" w:eastAsiaTheme="majorEastAsia" w:cstheme="majorBidi"/>
       <w:spacing w:val="-10"/>
       <w:kern w:val="28"/>
       <w:sz w:val="56"/>
       <w:szCs w:val="56"/>
     </w:rPr>
   </w:style>
-  <w:style w:type="character" w:customStyle="1" w:styleId="TitoloCarattere">
+  <w:style w:type="character" w:styleId="TitoloCarattere" w:customStyle="1">
     <w:name w:val="Titolo Carattere"/>
     <w:basedOn w:val="Carpredefinitoparagrafo"/>
     <w:link w:val="Titolo"/>
     <w:uiPriority w:val="10"/>
     <w:rsid w:val="00CE7BAA"/>
     <w:rPr>
-      <w:rFonts w:asciiTheme="majorHAnsi" w:eastAsiaTheme="majorEastAsia" w:hAnsiTheme="majorHAnsi" w:cstheme="majorBidi"/>
+      <w:rFonts w:asciiTheme="majorHAnsi" w:hAnsiTheme="majorHAnsi" w:eastAsiaTheme="majorEastAsia" w:cstheme="majorBidi"/>
       <w:spacing w:val="-10"/>
       <w:kern w:val="28"/>
       <w:sz w:val="56"/>
@@ -1403,7 +4519,7 @@
       <w:szCs w:val="28"/>
     </w:rPr>
   </w:style>
-  <w:style w:type="character" w:customStyle="1" w:styleId="SottotitoloCarattere">
+  <w:style w:type="character" w:styleId="SottotitoloCarattere" w:customStyle="1">
     <w:name w:val="Sottotitolo Carattere"/>
     <w:basedOn w:val="Carpredefinitoparagrafo"/>
     <w:link w:val="Sottotitolo"/>
@@ -1435,7 +4551,7 @@
       <w:color w:val="404040" w:themeColor="text1" w:themeTint="BF"/>
     </w:rPr>
   </w:style>
-  <w:style w:type="character" w:customStyle="1" w:styleId="CitazioneCarattere">
+  <w:style w:type="character" w:styleId="CitazioneCarattere" w:customStyle="1">
     <w:name w:val="Citazione Carattere"/>
     <w:basedOn w:val="Carpredefinitoparagrafo"/>
     <w:link w:val="Citazione"/>
@@ -1480,8 +4596,8 @@
     <w:rsid w:val="00CE7BAA"/>
     <w:pPr>
       <w:pBdr>
-        <w:top w:val="single" w:sz="4" w:space="10" w:color="0F4761" w:themeColor="accent1" w:themeShade="BF"/>
-        <w:bottom w:val="single" w:sz="4" w:space="10" w:color="0F4761" w:themeColor="accent1" w:themeShade="BF"/>
+        <w:top w:val="single" w:color="0F4761" w:themeColor="accent1" w:themeShade="BF" w:sz="4" w:space="10"/>
+        <w:bottom w:val="single" w:color="0F4761" w:themeColor="accent1" w:themeShade="BF" w:sz="4" w:space="10"/>
       </w:pBdr>
       <w:spacing w:before="360" w:after="360"/>
       <w:ind w:left="864" w:right="864"/>
@@ -1493,7 +4609,7 @@
       <w:color w:val="0F4761" w:themeColor="accent1" w:themeShade="BF"/>
     </w:rPr>
   </w:style>
-  <w:style w:type="character" w:customStyle="1" w:styleId="CitazioneintensaCarattere">
+  <w:style w:type="character" w:styleId="CitazioneintensaCarattere" w:customStyle="1">
     <w:name w:val="Citazione intensa Carattere"/>
     <w:basedOn w:val="Carpredefinitoparagrafo"/>
     <w:link w:val="Citazioneintensa"/>

</xml_diff>